<commit_message>
actualizo decisiones diseñoo, diagrama de clases, consigna y README
</commit_message>
<xml_diff>
--- a/docs/decisiones_de_disenio.docx
+++ b/docs/decisiones_de_disenio.docx
@@ -609,6 +609,19 @@
             <w:pPr>
               <w:spacing w:before="100" w:beforeAutospacing="1" w:after="100" w:afterAutospacing="1" w:line="240" w:lineRule="atLeast"/>
             </w:pPr>
+            <w:r>
+              <w:t>212.988</w:t>
+            </w:r>
+            <w:r>
+              <w:rPr>
+                <w:sz w:val="28"/>
+                <w:szCs w:val="34"/>
+              </w:rPr>
+              <w:t>–</w:t>
+            </w:r>
+            <w:r>
+              <w:t>7</w:t>
+            </w:r>
           </w:p>
         </w:tc>
       </w:tr>

</xml_diff>

<commit_message>
Actualizo decisiones de disenio
</commit_message>
<xml_diff>
--- a/docs/decisiones_de_disenio.docx
+++ b/docs/decisiones_de_disenio.docx
@@ -705,16 +705,8 @@
               <w:rPr>
                 <w:color w:val="000000"/>
               </w:rPr>
-              <w:t xml:space="preserve">Lucca </w:t>
-            </w:r>
-            <w:proofErr w:type="spellStart"/>
-            <w:r>
-              <w:rPr>
-                <w:color w:val="000000"/>
-              </w:rPr>
-              <w:t>Polastri</w:t>
-            </w:r>
-            <w:proofErr w:type="spellEnd"/>
+              <w:t>Lucca Polastri</w:t>
+            </w:r>
           </w:p>
         </w:tc>
         <w:tc>
@@ -1206,6 +1198,100 @@
     <w:p>
       <w:r>
         <w:br w:type="page"/>
+      </w:r>
+      <w:r>
+        <w:lastRenderedPageBreak/>
+        <w:t>Se utiliza el importador de hechos para delegar la carga de hechos en las colecciones a esta clase y reducir el acople a la misma.</w:t>
+      </w:r>
+    </w:p>
+    <w:p>
+      <w:r>
+        <w:t xml:space="preserve">En </w:t>
+      </w:r>
+      <w:r>
+        <w:t>Colección</w:t>
+      </w:r>
+      <w:r>
+        <w:t xml:space="preserve"> se utiliza la clase filtro para que la</w:t>
+      </w:r>
+      <w:r>
+        <w:t xml:space="preserve"> misma</w:t>
+      </w:r>
+      <w:r>
+        <w:t xml:space="preserve"> no tome demasiadas responsabilidades. Adem</w:t>
+      </w:r>
+      <w:r>
+        <w:t>á</w:t>
+      </w:r>
+      <w:r>
+        <w:t>s</w:t>
+      </w:r>
+      <w:r>
+        <w:t>,</w:t>
+      </w:r>
+      <w:r>
+        <w:t xml:space="preserve"> como los datos de filtro no dependen del identificador de la </w:t>
+      </w:r>
+      <w:r>
+        <w:t>colección</w:t>
+      </w:r>
+      <w:r>
+        <w:t xml:space="preserve">, pueden ser tratados como un value object. De la misma forma se </w:t>
+      </w:r>
+      <w:r>
+        <w:t>diseñó</w:t>
+      </w:r>
+      <w:r>
+        <w:t xml:space="preserve"> la clase </w:t>
+      </w:r>
+      <w:r>
+        <w:t>H</w:t>
+      </w:r>
+      <w:r>
+        <w:t xml:space="preserve">echo y </w:t>
+      </w:r>
+      <w:r>
+        <w:t>M</w:t>
+      </w:r>
+      <w:r>
+        <w:t xml:space="preserve">ultimedia, </w:t>
+      </w:r>
+      <w:r>
+        <w:t>donde</w:t>
+      </w:r>
+      <w:r>
+        <w:t xml:space="preserve"> la clase multimedia es la que se diseña como </w:t>
+      </w:r>
+      <w:r>
+        <w:t>entidad</w:t>
+      </w:r>
+      <w:r>
+        <w:t>.</w:t>
+      </w:r>
+    </w:p>
+    <w:p>
+      <w:r>
+        <w:t xml:space="preserve">El Estado y el </w:t>
+      </w:r>
+      <w:r>
+        <w:t>F</w:t>
+      </w:r>
+      <w:r>
+        <w:t xml:space="preserve">ormato se representan en Enums porque </w:t>
+      </w:r>
+      <w:r>
+        <w:t>tendrán</w:t>
+      </w:r>
+      <w:r>
+        <w:t xml:space="preserve"> valores limitados que se conocen. Lo que permite asegurarnos de tener consistencia de datos con estos valores.</w:t>
+      </w:r>
+    </w:p>
+    <w:p>
+      <w:r>
+        <w:t xml:space="preserve">Para el Filtro se utiliza el patrón de Strategy, donde se utiliza una interfaz para definir </w:t>
+      </w:r>
+      <w:r>
+        <w:t>los distintos filtros que cuentan con su propia lógica, pudiéndolas intercambiar en momento de ejecución y también de reutilizarlas.</w:t>
       </w:r>
     </w:p>
     <w:sectPr>

</xml_diff>

<commit_message>
refactorizado del codigo para asegurar consistencia con el diagrama de clases planteado
</commit_message>
<xml_diff>
--- a/docs/decisiones_de_disenio.docx
+++ b/docs/decisiones_de_disenio.docx
@@ -61,7 +61,7 @@
                           </pic:cNvPicPr>
                         </pic:nvPicPr>
                         <pic:blipFill>
-                          <a:blip r:embed="rId7">
+                          <a:blip r:embed="rId8">
                             <a:extLst>
                               <a:ext uri="{28A0092B-C50C-407E-A947-70E740481C1C}">
                                 <a14:useLocalDpi xmlns:a14="http://schemas.microsoft.com/office/drawing/2010/main" val="0"/>
@@ -371,6 +371,7 @@
           <w:p>
             <w:pPr>
               <w:pStyle w:val="Ttulo3"/>
+              <w:jc w:val="center"/>
             </w:pPr>
             <w:r>
               <w:t>GRUPO N°</w:t>
@@ -705,8 +706,16 @@
               <w:rPr>
                 <w:color w:val="000000"/>
               </w:rPr>
-              <w:t>Lucca Polastri</w:t>
-            </w:r>
+              <w:t xml:space="preserve">Lucca </w:t>
+            </w:r>
+            <w:proofErr w:type="spellStart"/>
+            <w:r>
+              <w:rPr>
+                <w:color w:val="000000"/>
+              </w:rPr>
+              <w:t>Polastri</w:t>
+            </w:r>
+            <w:proofErr w:type="spellEnd"/>
           </w:p>
         </w:tc>
         <w:tc>
@@ -1199,105 +1208,639 @@
       <w:r>
         <w:br w:type="page"/>
       </w:r>
+    </w:p>
+    <w:p>
+      <w:pPr>
+        <w:pStyle w:val="Ttulo3"/>
+        <w:jc w:val="both"/>
+      </w:pPr>
       <w:r>
         <w:lastRenderedPageBreak/>
-        <w:t>Se utiliza el importador de hechos para delegar la carga de hechos en las colecciones a esta clase y reducir el acople a la misma.</w:t>
-      </w:r>
-    </w:p>
-    <w:p>
-      <w:r>
-        <w:t xml:space="preserve">En </w:t>
-      </w:r>
-      <w:r>
-        <w:t>Colección</w:t>
-      </w:r>
-      <w:r>
-        <w:t xml:space="preserve"> se utiliza la clase filtro para que la</w:t>
-      </w:r>
-      <w:r>
-        <w:t xml:space="preserve"> misma</w:t>
-      </w:r>
-      <w:r>
-        <w:t xml:space="preserve"> no tome demasiadas responsabilidades. Adem</w:t>
-      </w:r>
-      <w:r>
-        <w:t>á</w:t>
-      </w:r>
-      <w:r>
-        <w:t>s</w:t>
-      </w:r>
-      <w:r>
+        <w:t>Requerimientos de dominio</w:t>
+      </w:r>
+    </w:p>
+    <w:p>
+      <w:pPr>
+        <w:pStyle w:val="Prrafodelista"/>
+        <w:numPr>
+          <w:ilvl w:val="0"/>
+          <w:numId w:val="2"/>
+        </w:numPr>
+        <w:jc w:val="both"/>
+      </w:pPr>
+      <w:r>
+        <w:t xml:space="preserve">Como persona administradora, deseo crear una colección. </w:t>
+      </w:r>
+    </w:p>
+    <w:p>
+      <w:pPr>
+        <w:pStyle w:val="Prrafodelista"/>
+        <w:numPr>
+          <w:ilvl w:val="0"/>
+          <w:numId w:val="2"/>
+        </w:numPr>
+        <w:jc w:val="both"/>
+      </w:pPr>
+      <w:r>
+        <w:t>Como persona administradora, deseo poder importar hechos desde un archivo CSV.</w:t>
+      </w:r>
+    </w:p>
+    <w:p>
+      <w:pPr>
+        <w:pStyle w:val="Prrafodelista"/>
+        <w:numPr>
+          <w:ilvl w:val="0"/>
+          <w:numId w:val="2"/>
+        </w:numPr>
+        <w:jc w:val="both"/>
+      </w:pPr>
+      <w:r>
+        <w:t xml:space="preserve">Como persona visualizadora, deseo navegar todos los hechos disponibles de una colección. </w:t>
+      </w:r>
+    </w:p>
+    <w:p>
+      <w:pPr>
+        <w:pStyle w:val="Prrafodelista"/>
+        <w:numPr>
+          <w:ilvl w:val="0"/>
+          <w:numId w:val="2"/>
+        </w:numPr>
+        <w:jc w:val="both"/>
+      </w:pPr>
+      <w:r>
+        <w:t xml:space="preserve">Como persona visualizadora, deseo navegar los hechos disponibles de una colección, aplicando filtros. </w:t>
+      </w:r>
+    </w:p>
+    <w:p>
+      <w:pPr>
+        <w:pStyle w:val="Prrafodelista"/>
+        <w:numPr>
+          <w:ilvl w:val="0"/>
+          <w:numId w:val="2"/>
+        </w:numPr>
+        <w:jc w:val="both"/>
+      </w:pPr>
+      <w:r>
+        <w:t xml:space="preserve">Como persona contribuyente, deseo poder solicitar la eliminación de un hecho. </w:t>
+      </w:r>
+    </w:p>
+    <w:p>
+      <w:pPr>
+        <w:pStyle w:val="Prrafodelista"/>
+        <w:numPr>
+          <w:ilvl w:val="0"/>
+          <w:numId w:val="2"/>
+        </w:numPr>
+        <w:jc w:val="both"/>
+      </w:pPr>
+      <w:r>
+        <w:t>Como persona administradora, deseo poder aceptar o rechazar la solicitud de eliminación de un hecho.</w:t>
+      </w:r>
+    </w:p>
+    <w:p>
+      <w:pPr>
+        <w:jc w:val="both"/>
+      </w:pPr>
+    </w:p>
+    <w:p>
+      <w:pPr>
+        <w:pStyle w:val="Ttulo3"/>
+        <w:jc w:val="both"/>
+      </w:pPr>
+      <w:r>
+        <w:t>Administración de Hechos</w:t>
+      </w:r>
+    </w:p>
+    <w:p>
+      <w:pPr>
+        <w:jc w:val="both"/>
+        <w:rPr>
+          <w:lang w:val="es-AR"/>
+        </w:rPr>
+      </w:pPr>
+      <w:r>
+        <w:rPr>
+          <w:lang w:val="es-AR"/>
+        </w:rPr>
+        <w:t>En esta etapa del diseño, se entiende a los hechos como unidades de información relevantes que deben ser almacenadas, buscadas y eventualmente compartidas. Cada hecho cuenta con un título, una descripción, una categoría, una ubicación geográfica, fechas asociadas (fecha del acontecimiento y fecha de carga), un origen que da cuenta de quién o qué lo reportó, y contenido multimedia vinculado. Además, se incluye un atributo booleano eliminado que permite representar la eliminación lógica del hecho sin quitarlo del sistema, conservando así trazabilidad.</w:t>
+      </w:r>
+    </w:p>
+    <w:p>
+      <w:pPr>
+        <w:jc w:val="both"/>
+        <w:rPr>
+          <w:lang w:val="es-AR"/>
+        </w:rPr>
+      </w:pPr>
+    </w:p>
+    <w:p>
+      <w:pPr>
+        <w:jc w:val="both"/>
+        <w:rPr>
+          <w:lang w:val="es-AR"/>
+        </w:rPr>
+      </w:pPr>
+      <w:r>
+        <w:rPr>
+          <w:lang w:val="es-AR"/>
+        </w:rPr>
+        <w:t xml:space="preserve">Para modelar la procedencia de los hechos se definió la clase </w:t>
+      </w:r>
+      <w:r>
+        <w:rPr>
+          <w:i/>
+          <w:iCs/>
+          <w:lang w:val="es-AR"/>
+        </w:rPr>
+        <w:t>Origen</w:t>
+      </w:r>
+      <w:r>
+        <w:rPr>
+          <w:lang w:val="es-AR"/>
+        </w:rPr>
+        <w:t xml:space="preserve">, la cual contiene información básica sobre la fuente, como </w:t>
+      </w:r>
+      <w:r>
+        <w:rPr>
+          <w:lang w:val="es-AR"/>
+        </w:rPr>
+        <w:t xml:space="preserve">el </w:t>
+      </w:r>
+      <w:r>
+        <w:rPr>
+          <w:lang w:val="es-AR"/>
+        </w:rPr>
+        <w:t>nombre, apellido y edad</w:t>
+      </w:r>
+      <w:r>
+        <w:rPr>
+          <w:lang w:val="es-AR"/>
+        </w:rPr>
+        <w:t xml:space="preserve"> del contribuyente (si aplicase) y el </w:t>
+      </w:r>
+      <w:r>
+        <w:rPr>
+          <w:lang w:val="es-AR"/>
+        </w:rPr>
+        <w:t xml:space="preserve">tipo de origen, representado por un enumerado </w:t>
+      </w:r>
+      <w:proofErr w:type="spellStart"/>
+      <w:r>
+        <w:rPr>
+          <w:i/>
+          <w:iCs/>
+          <w:lang w:val="es-AR"/>
+        </w:rPr>
+        <w:t>TipoOrigen</w:t>
+      </w:r>
+      <w:proofErr w:type="spellEnd"/>
+      <w:r>
+        <w:rPr>
+          <w:lang w:val="es-AR"/>
+        </w:rPr>
+        <w:t xml:space="preserve">. Este enumerado permite distinguir </w:t>
+      </w:r>
+      <w:r>
+        <w:rPr>
+          <w:lang w:val="es-AR"/>
+        </w:rPr>
+        <w:t xml:space="preserve">entre hechos ingresados manualmente, importados desde </w:t>
+      </w:r>
+      <w:proofErr w:type="spellStart"/>
+      <w:r>
+        <w:rPr>
+          <w:lang w:val="es-AR"/>
+        </w:rPr>
+        <w:t>datasets</w:t>
+      </w:r>
+      <w:proofErr w:type="spellEnd"/>
+      <w:r>
+        <w:rPr>
+          <w:lang w:val="es-AR"/>
+        </w:rPr>
+        <w:t xml:space="preserve"> o reportados por contribuyentes.</w:t>
+      </w:r>
+    </w:p>
+    <w:p>
+      <w:pPr>
+        <w:jc w:val="both"/>
+        <w:rPr>
+          <w:lang w:val="es-AR"/>
+        </w:rPr>
+      </w:pPr>
+    </w:p>
+    <w:p>
+      <w:pPr>
+        <w:jc w:val="both"/>
+        <w:rPr>
+          <w:lang w:val="es-AR"/>
+        </w:rPr>
+      </w:pPr>
+      <w:r>
+        <w:rPr>
+          <w:lang w:val="es-AR"/>
+        </w:rPr>
+        <w:t xml:space="preserve">El contenido multimedia se encapsula en la clase </w:t>
+      </w:r>
+      <w:r>
+        <w:rPr>
+          <w:i/>
+          <w:iCs/>
+          <w:lang w:val="es-AR"/>
+        </w:rPr>
+        <w:t>Multimedia</w:t>
+      </w:r>
+      <w:r>
+        <w:rPr>
+          <w:lang w:val="es-AR"/>
+        </w:rPr>
+        <w:t xml:space="preserve">, asociada a cada hecho, con un atributo formato representado por el enumerado </w:t>
+      </w:r>
+      <w:r>
+        <w:rPr>
+          <w:i/>
+          <w:iCs/>
+          <w:lang w:val="es-AR"/>
+        </w:rPr>
+        <w:t>Formato</w:t>
+      </w:r>
+      <w:r>
+        <w:rPr>
+          <w:lang w:val="es-AR"/>
+        </w:rPr>
+        <w:t xml:space="preserve"> que contempla texto, imagen, audio o video. Esto asegura la extensibilidad para nuevos tipos de contenido en el futuro.</w:t>
+      </w:r>
+    </w:p>
+    <w:p>
+      <w:pPr>
+        <w:jc w:val="both"/>
+        <w:rPr>
+          <w:lang w:val="es-AR"/>
+        </w:rPr>
+      </w:pPr>
+    </w:p>
+    <w:p>
+      <w:pPr>
+        <w:pStyle w:val="Ttulo3"/>
+        <w:jc w:val="both"/>
+      </w:pPr>
+      <w:r>
+        <w:t>Administración de Colecciones y Filtros</w:t>
+      </w:r>
+    </w:p>
+    <w:p>
+      <w:pPr>
+        <w:jc w:val="both"/>
+        <w:rPr>
+          <w:lang w:val="es-AR"/>
+        </w:rPr>
+      </w:pPr>
+      <w:r>
+        <w:rPr>
+          <w:lang w:val="es-AR"/>
+        </w:rPr>
+        <w:t xml:space="preserve">Se decidió modelar la clase </w:t>
+      </w:r>
+      <w:proofErr w:type="spellStart"/>
+      <w:r>
+        <w:rPr>
+          <w:i/>
+          <w:iCs/>
+          <w:lang w:val="es-AR"/>
+        </w:rPr>
+        <w:t>Coleccion</w:t>
+      </w:r>
+      <w:proofErr w:type="spellEnd"/>
+      <w:r>
+        <w:rPr>
+          <w:lang w:val="es-AR"/>
+        </w:rPr>
+        <w:t xml:space="preserve"> para permitir a los usuarios </w:t>
+      </w:r>
+      <w:r>
+        <w:rPr>
+          <w:lang w:val="es-AR"/>
+        </w:rPr>
+        <w:t xml:space="preserve">administradores </w:t>
+      </w:r>
+      <w:r>
+        <w:rPr>
+          <w:lang w:val="es-AR"/>
+        </w:rPr>
+        <w:t>organizar hechos de acuerdo con un propósito determinado. Cada colección incluye un título, una descripción, un conjunto de hechos y un conjunto de filtros asociados que definen su criterio de selección.</w:t>
+      </w:r>
+    </w:p>
+    <w:p>
+      <w:pPr>
+        <w:jc w:val="both"/>
+        <w:rPr>
+          <w:lang w:val="es-AR"/>
+        </w:rPr>
+      </w:pPr>
+    </w:p>
+    <w:p>
+      <w:pPr>
+        <w:jc w:val="both"/>
+        <w:rPr>
+          <w:lang w:val="es-AR"/>
+        </w:rPr>
+      </w:pPr>
+      <w:r>
+        <w:rPr>
+          <w:lang w:val="es-AR"/>
+        </w:rPr>
+        <w:t xml:space="preserve">La clase </w:t>
+      </w:r>
+      <w:r>
+        <w:rPr>
+          <w:i/>
+          <w:iCs/>
+          <w:lang w:val="es-AR"/>
+        </w:rPr>
+        <w:t>Filtro</w:t>
+      </w:r>
+      <w:r>
+        <w:rPr>
+          <w:lang w:val="es-AR"/>
+        </w:rPr>
+        <w:t xml:space="preserve"> permite seleccionar hechos según tres criterios: la categoría, un rango de fechas y una zona geográfica. Para representar el área geográfica, se diseñó la clase </w:t>
+      </w:r>
+      <w:r>
+        <w:rPr>
+          <w:i/>
+          <w:iCs/>
+          <w:lang w:val="es-AR"/>
+        </w:rPr>
+        <w:t>Zona</w:t>
+      </w:r>
+      <w:r>
+        <w:rPr>
+          <w:lang w:val="es-AR"/>
+        </w:rPr>
+        <w:t>, que contiene un conjunto de ubicaciones y un método que permite determinar si un hecho pertenece a dicha zona. Este enfoque proporciona un criterio espacial flexible y extensible para búsquedas geográficas.</w:t>
+      </w:r>
+    </w:p>
+    <w:p>
+      <w:pPr>
+        <w:jc w:val="both"/>
+        <w:rPr>
+          <w:lang w:val="es-AR"/>
+        </w:rPr>
+      </w:pPr>
+    </w:p>
+    <w:p>
+      <w:pPr>
+        <w:jc w:val="both"/>
+        <w:rPr>
+          <w:lang w:val="es-AR"/>
+        </w:rPr>
+      </w:pPr>
+      <w:r>
+        <w:rPr>
+          <w:lang w:val="es-AR"/>
+        </w:rPr>
+        <w:t xml:space="preserve">El método </w:t>
+      </w:r>
+      <w:proofErr w:type="spellStart"/>
+      <w:r>
+        <w:rPr>
+          <w:lang w:val="es-AR"/>
+        </w:rPr>
+        <w:t>cumpleFiltro</w:t>
+      </w:r>
+      <w:proofErr w:type="spellEnd"/>
+      <w:r>
+        <w:rPr>
+          <w:lang w:val="es-AR"/>
+        </w:rPr>
+        <w:t xml:space="preserve"> encapsula la lógica de validación para cada hecho respecto al filtro. Este diseño favorece la cohesión y la claridad, facilitando también futuras extensiones a nuevos tipos de criterios de filtrado.</w:t>
+      </w:r>
+    </w:p>
+    <w:p>
+      <w:pPr>
+        <w:jc w:val="both"/>
+        <w:rPr>
+          <w:lang w:val="es-AR"/>
+        </w:rPr>
+      </w:pPr>
+    </w:p>
+    <w:p>
+      <w:pPr>
+        <w:jc w:val="both"/>
+        <w:rPr>
+          <w:lang w:val="es-AR"/>
+        </w:rPr>
+      </w:pPr>
+      <w:r>
+        <w:t xml:space="preserve">Aunque </w:t>
+      </w:r>
+      <w:r>
+        <w:rPr>
+          <w:i/>
+          <w:iCs/>
+        </w:rPr>
+        <w:t>Filtro</w:t>
+      </w:r>
+      <w:r>
+        <w:t xml:space="preserve"> no posee identidad propia dentro del sistema, su comportamiento encapsulado (especialmente a través del método </w:t>
+      </w:r>
+      <w:proofErr w:type="spellStart"/>
+      <w:r>
+        <w:t>cumpleFiltro</w:t>
+      </w:r>
+      <w:proofErr w:type="spellEnd"/>
+      <w:r>
+        <w:t xml:space="preserve">) sugiere que es más apropiado modelarlo como una clase con lógica de negocio, </w:t>
+      </w:r>
+      <w:r>
+        <w:t xml:space="preserve">que como un </w:t>
+      </w:r>
+      <w:proofErr w:type="spellStart"/>
+      <w:r>
+        <w:rPr>
+          <w:i/>
+          <w:iCs/>
+        </w:rPr>
+        <w:t>value</w:t>
+      </w:r>
+      <w:proofErr w:type="spellEnd"/>
+      <w:r>
+        <w:rPr>
+          <w:i/>
+          <w:iCs/>
+        </w:rPr>
+        <w:t xml:space="preserve"> </w:t>
+      </w:r>
+      <w:proofErr w:type="spellStart"/>
+      <w:r>
+        <w:rPr>
+          <w:i/>
+          <w:iCs/>
+        </w:rPr>
+        <w:t>object</w:t>
+      </w:r>
+      <w:proofErr w:type="spellEnd"/>
+      <w:r>
+        <w:t>.</w:t>
+      </w:r>
+    </w:p>
+    <w:p>
+      <w:pPr>
+        <w:jc w:val="both"/>
+        <w:rPr>
+          <w:lang w:val="es-AR"/>
+        </w:rPr>
+      </w:pPr>
+    </w:p>
+    <w:p>
+      <w:pPr>
+        <w:pStyle w:val="Ttulo3"/>
+        <w:jc w:val="both"/>
+      </w:pPr>
+      <w:r>
+        <w:lastRenderedPageBreak/>
+        <w:t>Importación y Contribución de Hechos</w:t>
+      </w:r>
+    </w:p>
+    <w:p>
+      <w:pPr>
+        <w:jc w:val="both"/>
+      </w:pPr>
+      <w:r>
+        <w:rPr>
+          <w:lang w:val="es-AR"/>
+        </w:rPr>
+        <w:t xml:space="preserve">Se reconoció la necesidad de contar con una fuente de datos externa que permita importar hechos de manera automatizada. Para ello, se introdujo la clase </w:t>
+      </w:r>
+      <w:proofErr w:type="spellStart"/>
+      <w:r>
+        <w:rPr>
+          <w:i/>
+          <w:iCs/>
+          <w:lang w:val="es-AR"/>
+        </w:rPr>
+        <w:t>ImportadorHechos</w:t>
+      </w:r>
+      <w:proofErr w:type="spellEnd"/>
+      <w:r>
+        <w:rPr>
+          <w:lang w:val="es-AR"/>
+        </w:rPr>
         <w:t>,</w:t>
       </w:r>
       <w:r>
-        <w:t xml:space="preserve"> como los datos de filtro no dependen del identificador de la </w:t>
-      </w:r>
-      <w:r>
-        <w:t>colección</w:t>
-      </w:r>
-      <w:r>
-        <w:t xml:space="preserve">, pueden ser tratados como un value object. De la misma forma se </w:t>
-      </w:r>
-      <w:r>
-        <w:t>diseñó</w:t>
-      </w:r>
-      <w:r>
-        <w:t xml:space="preserve"> la clase </w:t>
-      </w:r>
-      <w:r>
-        <w:t>H</w:t>
-      </w:r>
-      <w:r>
-        <w:t xml:space="preserve">echo y </w:t>
-      </w:r>
-      <w:r>
-        <w:t>M</w:t>
-      </w:r>
-      <w:r>
-        <w:t xml:space="preserve">ultimedia, </w:t>
-      </w:r>
-      <w:r>
-        <w:t>donde</w:t>
-      </w:r>
-      <w:r>
-        <w:t xml:space="preserve"> la clase multimedia es la que se diseña como </w:t>
-      </w:r>
-      <w:r>
-        <w:t>entidad</w:t>
-      </w:r>
-      <w:r>
-        <w:t>.</w:t>
-      </w:r>
-    </w:p>
-    <w:p>
-      <w:r>
-        <w:t xml:space="preserve">El Estado y el </w:t>
-      </w:r>
-      <w:r>
-        <w:t>F</w:t>
-      </w:r>
-      <w:r>
-        <w:t xml:space="preserve">ormato se representan en Enums porque </w:t>
-      </w:r>
-      <w:r>
-        <w:t>tendrán</w:t>
-      </w:r>
-      <w:r>
-        <w:t xml:space="preserve"> valores limitados que se conocen. Lo que permite asegurarnos de tener consistencia de datos con estos valores.</w:t>
-      </w:r>
-    </w:p>
-    <w:p>
-      <w:r>
-        <w:t xml:space="preserve">Para el Filtro se utiliza el patrón de Strategy, donde se utiliza una interfaz para definir </w:t>
-      </w:r>
-      <w:r>
-        <w:t>los distintos filtros que cuentan con su propia lógica, pudiéndolas intercambiar en momento de ejecución y también de reutilizarlas.</w:t>
+        <w:rPr>
+          <w:lang w:val="es-AR"/>
+        </w:rPr>
+        <w:t xml:space="preserve"> que</w:t>
+      </w:r>
+      <w:r>
+        <w:rPr>
+          <w:lang w:val="es-AR"/>
+        </w:rPr>
+        <w:t xml:space="preserve"> </w:t>
+      </w:r>
+      <w:r>
+        <w:t xml:space="preserve">encapsula la lógica necesaria para la carga de hechos desde fuentes externas, utilizando el patrón </w:t>
+      </w:r>
+      <w:proofErr w:type="spellStart"/>
+      <w:r>
+        <w:t>Adapter</w:t>
+      </w:r>
+      <w:proofErr w:type="spellEnd"/>
+      <w:r>
+        <w:t xml:space="preserve"> a través de la interfaz </w:t>
+      </w:r>
+      <w:proofErr w:type="spellStart"/>
+      <w:r>
+        <w:rPr>
+          <w:i/>
+          <w:iCs/>
+        </w:rPr>
+        <w:t>CSVReaderAdapter</w:t>
+      </w:r>
+      <w:proofErr w:type="spellEnd"/>
+      <w:r>
+        <w:t>. Esta decisión permite reducir el acoplamiento con los mecanismos concretos de lectura de archivos, facilitando su extensión y reutilización.</w:t>
+      </w:r>
+    </w:p>
+    <w:p>
+      <w:pPr>
+        <w:pStyle w:val="Ttulo3"/>
+        <w:jc w:val="both"/>
+      </w:pPr>
+      <w:r>
+        <w:t>Solicitudes de Eliminación</w:t>
+      </w:r>
+    </w:p>
+    <w:p>
+      <w:pPr>
+        <w:jc w:val="both"/>
+        <w:rPr>
+          <w:lang w:val="es-AR"/>
+        </w:rPr>
+      </w:pPr>
+      <w:r>
+        <w:rPr>
+          <w:lang w:val="es-AR"/>
+        </w:rPr>
+        <w:t xml:space="preserve">Dado que los hechos pueden ser reportados por diferentes fuentes, se consideró necesario incluir un mecanismo formal de revisión para las solicitudes de eliminación. Se modeló la clase </w:t>
+      </w:r>
+      <w:r>
+        <w:rPr>
+          <w:i/>
+          <w:iCs/>
+          <w:lang w:val="es-AR"/>
+        </w:rPr>
+        <w:t>Solicitud</w:t>
+      </w:r>
+      <w:r>
+        <w:rPr>
+          <w:lang w:val="es-AR"/>
+        </w:rPr>
+        <w:t>, que contiene referencias al hecho en cuestión, un estado (pendiente, aceptada o rechazada), y datos del responsable y supervisor de la solicitud.</w:t>
+      </w:r>
+    </w:p>
+    <w:p>
+      <w:pPr>
+        <w:jc w:val="both"/>
+        <w:rPr>
+          <w:lang w:val="es-AR"/>
+        </w:rPr>
+      </w:pPr>
+    </w:p>
+    <w:p>
+      <w:pPr>
+        <w:jc w:val="both"/>
+        <w:rPr>
+          <w:lang w:val="es-AR"/>
+        </w:rPr>
+      </w:pPr>
+      <w:r>
+        <w:rPr>
+          <w:lang w:val="es-AR"/>
+        </w:rPr>
+        <w:t xml:space="preserve">El método </w:t>
+      </w:r>
+      <w:proofErr w:type="spellStart"/>
+      <w:r>
+        <w:rPr>
+          <w:lang w:val="es-AR"/>
+        </w:rPr>
+        <w:t>estaFundado</w:t>
+      </w:r>
+      <w:proofErr w:type="spellEnd"/>
+      <w:r>
+        <w:rPr>
+          <w:lang w:val="es-AR"/>
+        </w:rPr>
+        <w:t xml:space="preserve"> evalúa si existe fundamento para proceder con la solicitud, promoviendo así una administración responsable del contenido. Esta estructura permite incorporar un flujo de revisión que podrá expandirse a otras operaciones como ediciones o validaciones de hechos en versiones futuras.</w:t>
       </w:r>
     </w:p>
     <w:sectPr>
-      <w:headerReference w:type="default" r:id="rId8"/>
-      <w:footerReference w:type="default" r:id="rId9"/>
-      <w:footerReference w:type="first" r:id="rId10"/>
+      <w:headerReference w:type="default" r:id="rId9"/>
+      <w:footerReference w:type="default" r:id="rId10"/>
+      <w:footerReference w:type="first" r:id="rId11"/>
       <w:pgSz w:w="11906" w:h="16838" w:code="9"/>
       <w:pgMar w:top="1077" w:right="900" w:bottom="1418" w:left="900" w:header="709" w:footer="210" w:gutter="0"/>
       <w:pgBorders>
@@ -1550,7 +2093,7 @@
               <w:noProof/>
               <w:sz w:val="20"/>
             </w:rPr>
-            <w:instrText>2</w:instrText>
+            <w:instrText>3</w:instrText>
           </w:r>
           <w:r>
             <w:rPr>
@@ -1587,7 +2130,7 @@
               <w:noProof/>
               <w:sz w:val="20"/>
             </w:rPr>
-            <w:t>1</w:t>
+            <w:t>2</w:t>
           </w:r>
           <w:r>
             <w:rPr>
@@ -1824,6 +2367,192 @@
     </w:pPr>
   </w:p>
 </w:hdr>
+</file>
+
+<file path=word/numbering.xml><?xml version="1.0" encoding="utf-8"?>
+<w:numbering xmlns:wpc="http://schemas.microsoft.com/office/word/2010/wordprocessingCanvas" xmlns:cx="http://schemas.microsoft.com/office/drawing/2014/chartex" xmlns:cx1="http://schemas.microsoft.com/office/drawing/2015/9/8/chartex" xmlns:cx2="http://schemas.microsoft.com/office/drawing/2015/10/21/chartex" xmlns:cx3="http://schemas.microsoft.com/office/drawing/2016/5/9/chartex" xmlns:cx4="http://schemas.microsoft.com/office/drawing/2016/5/10/chartex" xmlns:cx5="http://schemas.microsoft.com/office/drawing/2016/5/11/chartex" xmlns:cx6="http://schemas.microsoft.com/office/drawing/2016/5/12/chartex" xmlns:cx7="http://schemas.microsoft.com/office/drawing/2016/5/13/chartex" xmlns:cx8="http://schemas.microsoft.com/office/drawing/2016/5/14/chartex" xmlns:mc="http://schemas.openxmlformats.org/markup-compatibility/2006" xmlns:aink="http://schemas.microsoft.com/office/drawing/2016/ink" xmlns:am3d="http://schemas.microsoft.com/office/drawing/2017/model3d" xmlns:o="urn:schemas-microsoft-com:office:office" xmlns:oel="http://schemas.microsoft.com/office/2019/extlst" xmlns:r="http://schemas.openxmlformats.org/officeDocument/2006/relationships" xmlns:m="http://schemas.openxmlformats.org/officeDocument/2006/math" xmlns:v="urn:schemas-microsoft-com:vml" xmlns:wp14="http://schemas.microsoft.com/office/word/2010/wordprocessingDrawing" xmlns:wp="http://schemas.openxmlformats.org/drawingml/2006/wordprocessingDrawing" xmlns:w10="urn:schemas-microsoft-com:office:word" xmlns:w="http://schemas.openxmlformats.org/wordprocessingml/2006/main" xmlns:w14="http://schemas.microsoft.com/office/word/2010/wordml" xmlns:w15="http://schemas.microsoft.com/office/word/2012/wordml" xmlns:w16cex="http://schemas.microsoft.com/office/word/2018/wordml/cex" xmlns:w16cid="http://schemas.microsoft.com/office/word/2016/wordml/cid" xmlns:w16="http://schemas.microsoft.com/office/word/2018/wordml" xmlns:w16du="http://schemas.microsoft.com/office/word/2023/wordml/word16du" xmlns:w16sdtdh="http://schemas.microsoft.com/office/word/2020/wordml/sdtdatahash" xmlns:w16sdtfl="http://schemas.microsoft.com/office/word/2024/wordml/sdtformatlock" xmlns:w16se="http://schemas.microsoft.com/office/word/2015/wordml/symex" xmlns:wpg="http://schemas.microsoft.com/office/word/2010/wordprocessingGroup" xmlns:wpi="http://schemas.microsoft.com/office/word/2010/wordprocessingInk" xmlns:wne="http://schemas.microsoft.com/office/word/2006/wordml" xmlns:wps="http://schemas.microsoft.com/office/word/2010/wordprocessingShape" mc:Ignorable="w14 w15 w16se w16cid w16 w16cex w16sdtdh w16sdtfl w16du wp14">
+  <w:abstractNum w:abstractNumId="0" w15:restartNumberingAfterBreak="0">
+    <w:nsid w:val="2CE620F2"/>
+    <w:multiLevelType w:val="hybridMultilevel"/>
+    <w:tmpl w:val="BDD29E84"/>
+    <w:lvl w:ilvl="0" w:tplc="2C0A000F">
+      <w:start w:val="1"/>
+      <w:numFmt w:val="decimal"/>
+      <w:lvlText w:val="%1."/>
+      <w:lvlJc w:val="left"/>
+      <w:pPr>
+        <w:ind w:left="360" w:hanging="360"/>
+      </w:pPr>
+      <w:rPr>
+        <w:rFonts w:hint="default"/>
+      </w:rPr>
+    </w:lvl>
+    <w:lvl w:ilvl="1" w:tplc="2C0A0019" w:tentative="1">
+      <w:start w:val="1"/>
+      <w:numFmt w:val="lowerLetter"/>
+      <w:lvlText w:val="%2."/>
+      <w:lvlJc w:val="left"/>
+      <w:pPr>
+        <w:ind w:left="1080" w:hanging="360"/>
+      </w:pPr>
+    </w:lvl>
+    <w:lvl w:ilvl="2" w:tplc="2C0A001B" w:tentative="1">
+      <w:start w:val="1"/>
+      <w:numFmt w:val="lowerRoman"/>
+      <w:lvlText w:val="%3."/>
+      <w:lvlJc w:val="right"/>
+      <w:pPr>
+        <w:ind w:left="1800" w:hanging="180"/>
+      </w:pPr>
+    </w:lvl>
+    <w:lvl w:ilvl="3" w:tplc="2C0A000F" w:tentative="1">
+      <w:start w:val="1"/>
+      <w:numFmt w:val="decimal"/>
+      <w:lvlText w:val="%4."/>
+      <w:lvlJc w:val="left"/>
+      <w:pPr>
+        <w:ind w:left="2520" w:hanging="360"/>
+      </w:pPr>
+    </w:lvl>
+    <w:lvl w:ilvl="4" w:tplc="2C0A0019" w:tentative="1">
+      <w:start w:val="1"/>
+      <w:numFmt w:val="lowerLetter"/>
+      <w:lvlText w:val="%5."/>
+      <w:lvlJc w:val="left"/>
+      <w:pPr>
+        <w:ind w:left="3240" w:hanging="360"/>
+      </w:pPr>
+    </w:lvl>
+    <w:lvl w:ilvl="5" w:tplc="2C0A001B" w:tentative="1">
+      <w:start w:val="1"/>
+      <w:numFmt w:val="lowerRoman"/>
+      <w:lvlText w:val="%6."/>
+      <w:lvlJc w:val="right"/>
+      <w:pPr>
+        <w:ind w:left="3960" w:hanging="180"/>
+      </w:pPr>
+    </w:lvl>
+    <w:lvl w:ilvl="6" w:tplc="2C0A000F" w:tentative="1">
+      <w:start w:val="1"/>
+      <w:numFmt w:val="decimal"/>
+      <w:lvlText w:val="%7."/>
+      <w:lvlJc w:val="left"/>
+      <w:pPr>
+        <w:ind w:left="4680" w:hanging="360"/>
+      </w:pPr>
+    </w:lvl>
+    <w:lvl w:ilvl="7" w:tplc="2C0A0019" w:tentative="1">
+      <w:start w:val="1"/>
+      <w:numFmt w:val="lowerLetter"/>
+      <w:lvlText w:val="%8."/>
+      <w:lvlJc w:val="left"/>
+      <w:pPr>
+        <w:ind w:left="5400" w:hanging="360"/>
+      </w:pPr>
+    </w:lvl>
+    <w:lvl w:ilvl="8" w:tplc="2C0A001B" w:tentative="1">
+      <w:start w:val="1"/>
+      <w:numFmt w:val="lowerRoman"/>
+      <w:lvlText w:val="%9."/>
+      <w:lvlJc w:val="right"/>
+      <w:pPr>
+        <w:ind w:left="6120" w:hanging="180"/>
+      </w:pPr>
+    </w:lvl>
+  </w:abstractNum>
+  <w:abstractNum w:abstractNumId="1" w15:restartNumberingAfterBreak="0">
+    <w:nsid w:val="427015FF"/>
+    <w:multiLevelType w:val="hybridMultilevel"/>
+    <w:tmpl w:val="050612FA"/>
+    <w:lvl w:ilvl="0" w:tplc="2C0A000F">
+      <w:start w:val="1"/>
+      <w:numFmt w:val="decimal"/>
+      <w:lvlText w:val="%1."/>
+      <w:lvlJc w:val="left"/>
+      <w:pPr>
+        <w:ind w:left="720" w:hanging="360"/>
+      </w:pPr>
+    </w:lvl>
+    <w:lvl w:ilvl="1" w:tplc="2C0A0019" w:tentative="1">
+      <w:start w:val="1"/>
+      <w:numFmt w:val="lowerLetter"/>
+      <w:lvlText w:val="%2."/>
+      <w:lvlJc w:val="left"/>
+      <w:pPr>
+        <w:ind w:left="1440" w:hanging="360"/>
+      </w:pPr>
+    </w:lvl>
+    <w:lvl w:ilvl="2" w:tplc="2C0A001B" w:tentative="1">
+      <w:start w:val="1"/>
+      <w:numFmt w:val="lowerRoman"/>
+      <w:lvlText w:val="%3."/>
+      <w:lvlJc w:val="right"/>
+      <w:pPr>
+        <w:ind w:left="2160" w:hanging="180"/>
+      </w:pPr>
+    </w:lvl>
+    <w:lvl w:ilvl="3" w:tplc="2C0A000F" w:tentative="1">
+      <w:start w:val="1"/>
+      <w:numFmt w:val="decimal"/>
+      <w:lvlText w:val="%4."/>
+      <w:lvlJc w:val="left"/>
+      <w:pPr>
+        <w:ind w:left="2880" w:hanging="360"/>
+      </w:pPr>
+    </w:lvl>
+    <w:lvl w:ilvl="4" w:tplc="2C0A0019" w:tentative="1">
+      <w:start w:val="1"/>
+      <w:numFmt w:val="lowerLetter"/>
+      <w:lvlText w:val="%5."/>
+      <w:lvlJc w:val="left"/>
+      <w:pPr>
+        <w:ind w:left="3600" w:hanging="360"/>
+      </w:pPr>
+    </w:lvl>
+    <w:lvl w:ilvl="5" w:tplc="2C0A001B" w:tentative="1">
+      <w:start w:val="1"/>
+      <w:numFmt w:val="lowerRoman"/>
+      <w:lvlText w:val="%6."/>
+      <w:lvlJc w:val="right"/>
+      <w:pPr>
+        <w:ind w:left="4320" w:hanging="180"/>
+      </w:pPr>
+    </w:lvl>
+    <w:lvl w:ilvl="6" w:tplc="2C0A000F" w:tentative="1">
+      <w:start w:val="1"/>
+      <w:numFmt w:val="decimal"/>
+      <w:lvlText w:val="%7."/>
+      <w:lvlJc w:val="left"/>
+      <w:pPr>
+        <w:ind w:left="5040" w:hanging="360"/>
+      </w:pPr>
+    </w:lvl>
+    <w:lvl w:ilvl="7" w:tplc="2C0A0019" w:tentative="1">
+      <w:start w:val="1"/>
+      <w:numFmt w:val="lowerLetter"/>
+      <w:lvlText w:val="%8."/>
+      <w:lvlJc w:val="left"/>
+      <w:pPr>
+        <w:ind w:left="5760" w:hanging="360"/>
+      </w:pPr>
+    </w:lvl>
+    <w:lvl w:ilvl="8" w:tplc="2C0A001B" w:tentative="1">
+      <w:start w:val="1"/>
+      <w:numFmt w:val="lowerRoman"/>
+      <w:lvlText w:val="%9."/>
+      <w:lvlJc w:val="right"/>
+      <w:pPr>
+        <w:ind w:left="6480" w:hanging="180"/>
+      </w:pPr>
+    </w:lvl>
+  </w:abstractNum>
+  <w:num w:numId="1" w16cid:durableId="599140409">
+    <w:abstractNumId w:val="1"/>
+  </w:num>
+  <w:num w:numId="2" w16cid:durableId="1095125649">
+    <w:abstractNumId w:val="0"/>
+  </w:num>
+</w:numbering>
 </file>
 
 <file path=word/styles.xml><?xml version="1.0" encoding="utf-8"?>
@@ -2243,15 +2972,16 @@
     <w:basedOn w:val="Normal"/>
     <w:next w:val="Normal"/>
     <w:qFormat/>
+    <w:rsid w:val="00BE2025"/>
     <w:pPr>
       <w:keepNext/>
       <w:spacing w:before="100" w:beforeAutospacing="1" w:after="100" w:afterAutospacing="1" w:line="240" w:lineRule="atLeast"/>
-      <w:jc w:val="center"/>
       <w:outlineLvl w:val="2"/>
     </w:pPr>
     <w:rPr>
       <w:b/>
       <w:bCs/>
+      <w:lang w:val="es-AR"/>
     </w:rPr>
   </w:style>
   <w:style w:type="character" w:default="1" w:styleId="Fuentedeprrafopredeter">
@@ -2329,6 +3059,17 @@
       <w:szCs w:val="24"/>
       <w:lang w:val="es-ES" w:eastAsia="es-ES"/>
     </w:rPr>
+  </w:style>
+  <w:style w:type="paragraph" w:styleId="Prrafodelista">
+    <w:name w:val="List Paragraph"/>
+    <w:basedOn w:val="Normal"/>
+    <w:uiPriority w:val="34"/>
+    <w:qFormat/>
+    <w:rsid w:val="00A411A4"/>
+    <w:pPr>
+      <w:ind w:left="720"/>
+      <w:contextualSpacing/>
+    </w:pPr>
   </w:style>
 </w:styles>
 </file>

</xml_diff>

<commit_message>
pequeña actualizacion decisiones de disenio
</commit_message>
<xml_diff>
--- a/docs/decisiones_de_disenio.docx
+++ b/docs/decisiones_de_disenio.docx
@@ -706,16 +706,8 @@
               <w:rPr>
                 <w:color w:val="000000"/>
               </w:rPr>
-              <w:t xml:space="preserve">Lucca </w:t>
-            </w:r>
-            <w:proofErr w:type="spellStart"/>
-            <w:r>
-              <w:rPr>
-                <w:color w:val="000000"/>
-              </w:rPr>
-              <w:t>Polastri</w:t>
-            </w:r>
-            <w:proofErr w:type="spellEnd"/>
+              <w:t>Lucca Polastri</w:t>
+            </w:r>
           </w:p>
         </w:tc>
         <w:tc>
@@ -1384,7 +1376,6 @@
         </w:rPr>
         <w:t xml:space="preserve">tipo de origen, representado por un enumerado </w:t>
       </w:r>
-      <w:proofErr w:type="spellStart"/>
       <w:r>
         <w:rPr>
           <w:i/>
@@ -1393,7 +1384,6 @@
         </w:rPr>
         <w:t>TipoOrigen</w:t>
       </w:r>
-      <w:proofErr w:type="spellEnd"/>
       <w:r>
         <w:rPr>
           <w:lang w:val="es-AR"/>
@@ -1404,21 +1394,7 @@
         <w:rPr>
           <w:lang w:val="es-AR"/>
         </w:rPr>
-        <w:t xml:space="preserve">entre hechos ingresados manualmente, importados desde </w:t>
-      </w:r>
-      <w:proofErr w:type="spellStart"/>
-      <w:r>
-        <w:rPr>
-          <w:lang w:val="es-AR"/>
-        </w:rPr>
-        <w:t>datasets</w:t>
-      </w:r>
-      <w:proofErr w:type="spellEnd"/>
-      <w:r>
-        <w:rPr>
-          <w:lang w:val="es-AR"/>
-        </w:rPr>
-        <w:t xml:space="preserve"> o reportados por contribuyentes.</w:t>
+        <w:t>entre hechos ingresados manualmente, importados desde datasets o reportados por contribuyentes.</w:t>
       </w:r>
     </w:p>
     <w:p>
@@ -1501,7 +1477,6 @@
         </w:rPr>
         <w:t xml:space="preserve">Se decidió modelar la clase </w:t>
       </w:r>
-      <w:proofErr w:type="spellStart"/>
       <w:r>
         <w:rPr>
           <w:i/>
@@ -1510,7 +1485,6 @@
         </w:rPr>
         <w:t>Coleccion</w:t>
       </w:r>
-      <w:proofErr w:type="spellEnd"/>
       <w:r>
         <w:rPr>
           <w:lang w:val="es-AR"/>
@@ -1599,89 +1573,117 @@
         <w:rPr>
           <w:lang w:val="es-AR"/>
         </w:rPr>
-        <w:t xml:space="preserve">El método </w:t>
-      </w:r>
-      <w:proofErr w:type="spellStart"/>
-      <w:r>
-        <w:rPr>
-          <w:lang w:val="es-AR"/>
-        </w:rPr>
-        <w:t>cumpleFiltro</w:t>
-      </w:r>
-      <w:proofErr w:type="spellEnd"/>
-      <w:r>
-        <w:rPr>
-          <w:lang w:val="es-AR"/>
-        </w:rPr>
-        <w:t xml:space="preserve"> encapsula la lógica de validación para cada hecho respecto al filtro. Este diseño favorece la cohesión y la claridad, facilitando también futuras extensiones a nuevos tipos de criterios de filtrado.</w:t>
-      </w:r>
-    </w:p>
-    <w:p>
-      <w:pPr>
+        <w:t>El método cumpleFiltro encapsula la lógica de validación para cada hecho respecto al filtro. Este diseño favorece la cohesión y la claridad, facilitando también futuras extensiones a nuevos tipos de criterios de filtrado.</w:t>
+      </w:r>
+    </w:p>
+    <w:p>
+      <w:pPr>
+        <w:rPr>
+          <w:lang w:val="es-AR"/>
+        </w:rPr>
+      </w:pPr>
+      <w:r>
+        <w:rPr>
+          <w:lang w:val="es-AR"/>
+        </w:rPr>
+        <w:br w:type="page"/>
+      </w:r>
+    </w:p>
+    <w:p>
+      <w:pPr>
+        <w:pStyle w:val="Ttulo3"/>
         <w:jc w:val="both"/>
-        <w:rPr>
-          <w:lang w:val="es-AR"/>
-        </w:rPr>
-      </w:pPr>
+      </w:pPr>
+      <w:r>
+        <w:lastRenderedPageBreak/>
+        <w:t>Importación y Contribución de Hechos</w:t>
+      </w:r>
     </w:p>
     <w:p>
       <w:pPr>
         <w:jc w:val="both"/>
-        <w:rPr>
-          <w:lang w:val="es-AR"/>
-        </w:rPr>
-      </w:pPr>
-      <w:r>
-        <w:t xml:space="preserve">Aunque </w:t>
+      </w:pPr>
+      <w:r>
+        <w:rPr>
+          <w:lang w:val="es-AR"/>
+        </w:rPr>
+        <w:t xml:space="preserve">Se reconoció la necesidad de contar con una fuente de datos externa que permita importar hechos de manera automatizada. Para ello, se introdujo la clase </w:t>
       </w:r>
       <w:r>
         <w:rPr>
           <w:i/>
           <w:iCs/>
-        </w:rPr>
-        <w:t>Filtro</w:t>
-      </w:r>
-      <w:r>
-        <w:t xml:space="preserve"> no posee identidad propia dentro del sistema, su comportamiento encapsulado (especialmente a través del método </w:t>
-      </w:r>
-      <w:proofErr w:type="spellStart"/>
-      <w:r>
-        <w:t>cumpleFiltro</w:t>
-      </w:r>
-      <w:proofErr w:type="spellEnd"/>
-      <w:r>
-        <w:t xml:space="preserve">) sugiere que es más apropiado modelarlo como una clase con lógica de negocio, </w:t>
-      </w:r>
-      <w:r>
-        <w:t xml:space="preserve">que como un </w:t>
-      </w:r>
-      <w:proofErr w:type="spellStart"/>
+          <w:lang w:val="es-AR"/>
+        </w:rPr>
+        <w:t>ImportadorHechos</w:t>
+      </w:r>
+      <w:r>
+        <w:rPr>
+          <w:lang w:val="es-AR"/>
+        </w:rPr>
+        <w:t>,</w:t>
+      </w:r>
+      <w:r>
+        <w:rPr>
+          <w:lang w:val="es-AR"/>
+        </w:rPr>
+        <w:t xml:space="preserve"> que</w:t>
+      </w:r>
+      <w:r>
+        <w:rPr>
+          <w:lang w:val="es-AR"/>
+        </w:rPr>
+        <w:t xml:space="preserve"> </w:t>
+      </w:r>
+      <w:r>
+        <w:t xml:space="preserve">encapsula la lógica necesaria para la carga de hechos desde fuentes externas, utilizando el patrón Adapter a través de la interfaz </w:t>
+      </w:r>
       <w:r>
         <w:rPr>
           <w:i/>
           <w:iCs/>
         </w:rPr>
-        <w:t>value</w:t>
-      </w:r>
-      <w:proofErr w:type="spellEnd"/>
+        <w:t>CSVReaderAdapter</w:t>
+      </w:r>
+      <w:r>
+        <w:t>. Esta decisión permite reducir el acoplamiento con los mecanismos concretos de lectura de archivos, facilitando su extensión y reutilización.</w:t>
+      </w:r>
+    </w:p>
+    <w:p>
+      <w:pPr>
+        <w:pStyle w:val="Ttulo3"/>
+        <w:jc w:val="both"/>
+      </w:pPr>
+      <w:r>
+        <w:t>Solicitudes de Eliminación</w:t>
+      </w:r>
+    </w:p>
+    <w:p>
+      <w:pPr>
+        <w:jc w:val="both"/>
+        <w:rPr>
+          <w:lang w:val="es-AR"/>
+        </w:rPr>
+      </w:pPr>
+      <w:r>
+        <w:rPr>
+          <w:lang w:val="es-AR"/>
+        </w:rPr>
+        <w:t xml:space="preserve">Dado que los hechos pueden ser reportados por diferentes fuentes, se consideró necesario incluir un mecanismo formal de revisión para las solicitudes de eliminación. Se modeló la clase </w:t>
+      </w:r>
       <w:r>
         <w:rPr>
           <w:i/>
           <w:iCs/>
-        </w:rPr>
-        <w:t xml:space="preserve"> </w:t>
-      </w:r>
-      <w:proofErr w:type="spellStart"/>
-      <w:r>
-        <w:rPr>
-          <w:i/>
-          <w:iCs/>
-        </w:rPr>
-        <w:t>object</w:t>
-      </w:r>
-      <w:proofErr w:type="spellEnd"/>
-      <w:r>
-        <w:t>.</w:t>
+          <w:lang w:val="es-AR"/>
+        </w:rPr>
+        <w:t>Solicitud</w:t>
+      </w:r>
+      <w:r>
+        <w:rPr>
+          <w:lang w:val="es-AR"/>
+        </w:rPr>
+        <w:t>, que contiene referencias al hecho en cuestión, un estado (pendiente, aceptada o rechazada), y datos del responsable y supervisor de la solicitud.</w:t>
       </w:r>
     </w:p>
     <w:p>
@@ -1694,147 +1696,16 @@
     </w:p>
     <w:p>
       <w:pPr>
-        <w:pStyle w:val="Ttulo3"/>
         <w:jc w:val="both"/>
-      </w:pPr>
-      <w:r>
-        <w:lastRenderedPageBreak/>
-        <w:t>Importación y Contribución de Hechos</w:t>
-      </w:r>
-    </w:p>
-    <w:p>
-      <w:pPr>
-        <w:jc w:val="both"/>
-      </w:pPr>
-      <w:r>
-        <w:rPr>
-          <w:lang w:val="es-AR"/>
-        </w:rPr>
-        <w:t xml:space="preserve">Se reconoció la necesidad de contar con una fuente de datos externa que permita importar hechos de manera automatizada. Para ello, se introdujo la clase </w:t>
-      </w:r>
-      <w:proofErr w:type="spellStart"/>
-      <w:r>
-        <w:rPr>
-          <w:i/>
-          <w:iCs/>
-          <w:lang w:val="es-AR"/>
-        </w:rPr>
-        <w:t>ImportadorHechos</w:t>
-      </w:r>
-      <w:proofErr w:type="spellEnd"/>
-      <w:r>
-        <w:rPr>
-          <w:lang w:val="es-AR"/>
-        </w:rPr>
-        <w:t>,</w:t>
-      </w:r>
-      <w:r>
-        <w:rPr>
-          <w:lang w:val="es-AR"/>
-        </w:rPr>
-        <w:t xml:space="preserve"> que</w:t>
-      </w:r>
-      <w:r>
-        <w:rPr>
-          <w:lang w:val="es-AR"/>
-        </w:rPr>
-        <w:t xml:space="preserve"> </w:t>
-      </w:r>
-      <w:r>
-        <w:t xml:space="preserve">encapsula la lógica necesaria para la carga de hechos desde fuentes externas, utilizando el patrón </w:t>
-      </w:r>
-      <w:proofErr w:type="spellStart"/>
-      <w:r>
-        <w:t>Adapter</w:t>
-      </w:r>
-      <w:proofErr w:type="spellEnd"/>
-      <w:r>
-        <w:t xml:space="preserve"> a través de la interfaz </w:t>
-      </w:r>
-      <w:proofErr w:type="spellStart"/>
-      <w:r>
-        <w:rPr>
-          <w:i/>
-          <w:iCs/>
-        </w:rPr>
-        <w:t>CSVReaderAdapter</w:t>
-      </w:r>
-      <w:proofErr w:type="spellEnd"/>
-      <w:r>
-        <w:t>. Esta decisión permite reducir el acoplamiento con los mecanismos concretos de lectura de archivos, facilitando su extensión y reutilización.</w:t>
-      </w:r>
-    </w:p>
-    <w:p>
-      <w:pPr>
-        <w:pStyle w:val="Ttulo3"/>
-        <w:jc w:val="both"/>
-      </w:pPr>
-      <w:r>
-        <w:t>Solicitudes de Eliminación</w:t>
-      </w:r>
-    </w:p>
-    <w:p>
-      <w:pPr>
-        <w:jc w:val="both"/>
-        <w:rPr>
-          <w:lang w:val="es-AR"/>
-        </w:rPr>
-      </w:pPr>
-      <w:r>
-        <w:rPr>
-          <w:lang w:val="es-AR"/>
-        </w:rPr>
-        <w:t xml:space="preserve">Dado que los hechos pueden ser reportados por diferentes fuentes, se consideró necesario incluir un mecanismo formal de revisión para las solicitudes de eliminación. Se modeló la clase </w:t>
-      </w:r>
-      <w:r>
-        <w:rPr>
-          <w:i/>
-          <w:iCs/>
-          <w:lang w:val="es-AR"/>
-        </w:rPr>
-        <w:t>Solicitud</w:t>
-      </w:r>
-      <w:r>
-        <w:rPr>
-          <w:lang w:val="es-AR"/>
-        </w:rPr>
-        <w:t>, que contiene referencias al hecho en cuestión, un estado (pendiente, aceptada o rechazada), y datos del responsable y supervisor de la solicitud.</w:t>
-      </w:r>
-    </w:p>
-    <w:p>
-      <w:pPr>
-        <w:jc w:val="both"/>
-        <w:rPr>
-          <w:lang w:val="es-AR"/>
-        </w:rPr>
-      </w:pPr>
-    </w:p>
-    <w:p>
-      <w:pPr>
-        <w:jc w:val="both"/>
-        <w:rPr>
-          <w:lang w:val="es-AR"/>
-        </w:rPr>
-      </w:pPr>
-      <w:r>
-        <w:rPr>
-          <w:lang w:val="es-AR"/>
-        </w:rPr>
-        <w:t xml:space="preserve">El método </w:t>
-      </w:r>
-      <w:proofErr w:type="spellStart"/>
-      <w:r>
-        <w:rPr>
-          <w:lang w:val="es-AR"/>
-        </w:rPr>
-        <w:t>estaFundado</w:t>
-      </w:r>
-      <w:proofErr w:type="spellEnd"/>
-      <w:r>
-        <w:rPr>
-          <w:lang w:val="es-AR"/>
-        </w:rPr>
-        <w:t xml:space="preserve"> evalúa si existe fundamento para proceder con la solicitud, promoviendo así una administración responsable del contenido. Esta estructura permite incorporar un flujo de revisión que podrá expandirse a otras operaciones como ediciones o validaciones de hechos en versiones futuras.</w:t>
+        <w:rPr>
+          <w:lang w:val="es-AR"/>
+        </w:rPr>
+      </w:pPr>
+      <w:r>
+        <w:rPr>
+          <w:lang w:val="es-AR"/>
+        </w:rPr>
+        <w:t>El método estaFundado evalúa si existe fundamento para proceder con la solicitud, promoviendo así una administración responsable del contenido. Esta estructura permite incorporar un flujo de revisión que podrá expandirse a otras operaciones como ediciones o validaciones de hechos en versiones futuras.</w:t>
       </w:r>
     </w:p>
     <w:sectPr>
@@ -2987,6 +2858,7 @@
   <w:style w:type="character" w:default="1" w:styleId="Fuentedeprrafopredeter">
     <w:name w:val="Default Paragraph Font"/>
     <w:uiPriority w:val="1"/>
+    <w:semiHidden/>
     <w:unhideWhenUsed/>
   </w:style>
   <w:style w:type="table" w:default="1" w:styleId="Tablanormal">

</xml_diff>

<commit_message>
actualizo desiciones de disenio
</commit_message>
<xml_diff>
--- a/docs/decisiones_de_disenio.docx
+++ b/docs/decisiones_de_disenio.docx
@@ -370,13 +370,24 @@
           </w:tcPr>
           <w:p>
             <w:pPr>
-              <w:pStyle w:val="Ttulo3"/>
               <w:jc w:val="center"/>
-            </w:pPr>
-            <w:r>
+              <w:rPr>
+                <w:b/>
+                <w:bCs/>
+              </w:rPr>
+            </w:pPr>
+            <w:r>
+              <w:rPr>
+                <w:b/>
+                <w:bCs/>
+              </w:rPr>
               <w:t>GRUPO N°</w:t>
             </w:r>
             <w:r>
+              <w:rPr>
+                <w:b/>
+                <w:bCs/>
+              </w:rPr>
               <w:t>2</w:t>
             </w:r>
           </w:p>
@@ -706,8 +717,16 @@
               <w:rPr>
                 <w:color w:val="000000"/>
               </w:rPr>
-              <w:t>Lucca Polastri</w:t>
-            </w:r>
+              <w:t xml:space="preserve">Lucca </w:t>
+            </w:r>
+            <w:proofErr w:type="spellStart"/>
+            <w:r>
+              <w:rPr>
+                <w:color w:val="000000"/>
+              </w:rPr>
+              <w:t>Polastri</w:t>
+            </w:r>
+            <w:proofErr w:type="spellEnd"/>
           </w:p>
         </w:tc>
         <w:tc>
@@ -1203,11 +1222,27 @@
     </w:p>
     <w:p>
       <w:pPr>
+        <w:pStyle w:val="Ttulo2"/>
+        <w:jc w:val="both"/>
+        <w:rPr>
+          <w:sz w:val="48"/>
+          <w:szCs w:val="22"/>
+        </w:rPr>
+      </w:pPr>
+      <w:r>
+        <w:rPr>
+          <w:sz w:val="48"/>
+          <w:szCs w:val="22"/>
+        </w:rPr>
+        <w:lastRenderedPageBreak/>
+        <w:t>Primera Entrega</w:t>
+      </w:r>
+    </w:p>
+    <w:p>
+      <w:pPr>
         <w:pStyle w:val="Ttulo3"/>
-        <w:jc w:val="both"/>
-      </w:pPr>
-      <w:r>
-        <w:lastRenderedPageBreak/>
+      </w:pPr>
+      <w:r>
         <w:t>Requerimientos de dominio</w:t>
       </w:r>
     </w:p>
@@ -1297,7 +1332,6 @@
     <w:p>
       <w:pPr>
         <w:pStyle w:val="Ttulo3"/>
-        <w:jc w:val="both"/>
       </w:pPr>
       <w:r>
         <w:t>Administración de Hechos</w:t>
@@ -1376,6 +1410,7 @@
         </w:rPr>
         <w:t xml:space="preserve">tipo de origen, representado por un enumerado </w:t>
       </w:r>
+      <w:proofErr w:type="spellStart"/>
       <w:r>
         <w:rPr>
           <w:i/>
@@ -1384,6 +1419,7 @@
         </w:rPr>
         <w:t>TipoOrigen</w:t>
       </w:r>
+      <w:proofErr w:type="spellEnd"/>
       <w:r>
         <w:rPr>
           <w:lang w:val="es-AR"/>
@@ -1394,7 +1430,21 @@
         <w:rPr>
           <w:lang w:val="es-AR"/>
         </w:rPr>
-        <w:t>entre hechos ingresados manualmente, importados desde datasets o reportados por contribuyentes.</w:t>
+        <w:t xml:space="preserve">entre hechos ingresados manualmente, importados desde </w:t>
+      </w:r>
+      <w:proofErr w:type="spellStart"/>
+      <w:r>
+        <w:rPr>
+          <w:lang w:val="es-AR"/>
+        </w:rPr>
+        <w:t>datasets</w:t>
+      </w:r>
+      <w:proofErr w:type="spellEnd"/>
+      <w:r>
+        <w:rPr>
+          <w:lang w:val="es-AR"/>
+        </w:rPr>
+        <w:t xml:space="preserve"> o reportados por contribuyentes.</w:t>
       </w:r>
     </w:p>
     <w:p>
@@ -1458,15 +1508,14 @@
     <w:p>
       <w:pPr>
         <w:pStyle w:val="Ttulo3"/>
+      </w:pPr>
+      <w:r>
+        <w:t>Administración de Colecciones y Filtros</w:t>
+      </w:r>
+    </w:p>
+    <w:p>
+      <w:pPr>
         <w:jc w:val="both"/>
-      </w:pPr>
-      <w:r>
-        <w:t>Administración de Colecciones y Filtros</w:t>
-      </w:r>
-    </w:p>
-    <w:p>
-      <w:pPr>
-        <w:jc w:val="both"/>
         <w:rPr>
           <w:lang w:val="es-AR"/>
         </w:rPr>
@@ -1477,6 +1526,7 @@
         </w:rPr>
         <w:t xml:space="preserve">Se decidió modelar la clase </w:t>
       </w:r>
+      <w:proofErr w:type="spellStart"/>
       <w:r>
         <w:rPr>
           <w:i/>
@@ -1485,6 +1535,7 @@
         </w:rPr>
         <w:t>Coleccion</w:t>
       </w:r>
+      <w:proofErr w:type="spellEnd"/>
       <w:r>
         <w:rPr>
           <w:lang w:val="es-AR"/>
@@ -1573,7 +1624,21 @@
         <w:rPr>
           <w:lang w:val="es-AR"/>
         </w:rPr>
-        <w:t>El método cumpleFiltro encapsula la lógica de validación para cada hecho respecto al filtro. Este diseño favorece la cohesión y la claridad, facilitando también futuras extensiones a nuevos tipos de criterios de filtrado.</w:t>
+        <w:t xml:space="preserve">El método </w:t>
+      </w:r>
+      <w:proofErr w:type="spellStart"/>
+      <w:r>
+        <w:rPr>
+          <w:lang w:val="es-AR"/>
+        </w:rPr>
+        <w:t>cumpleFiltro</w:t>
+      </w:r>
+      <w:proofErr w:type="spellEnd"/>
+      <w:r>
+        <w:rPr>
+          <w:lang w:val="es-AR"/>
+        </w:rPr>
+        <w:t xml:space="preserve"> encapsula la lógica de validación para cada hecho respecto al filtro. Este diseño favorece la cohesión y la claridad, facilitando también futuras extensiones a nuevos tipos de criterios de filtrado.</w:t>
       </w:r>
     </w:p>
     <w:p>
@@ -1592,7 +1657,6 @@
     <w:p>
       <w:pPr>
         <w:pStyle w:val="Ttulo3"/>
-        <w:jc w:val="both"/>
       </w:pPr>
       <w:r>
         <w:lastRenderedPageBreak/>
@@ -1609,6 +1673,7 @@
         </w:rPr>
         <w:t xml:space="preserve">Se reconoció la necesidad de contar con una fuente de datos externa que permita importar hechos de manera automatizada. Para ello, se introdujo la clase </w:t>
       </w:r>
+      <w:proofErr w:type="spellStart"/>
       <w:r>
         <w:rPr>
           <w:i/>
@@ -1617,6 +1682,7 @@
         </w:rPr>
         <w:t>ImportadorHechos</w:t>
       </w:r>
+      <w:proofErr w:type="spellEnd"/>
       <w:r>
         <w:rPr>
           <w:lang w:val="es-AR"/>
@@ -1636,8 +1702,17 @@
         <w:t xml:space="preserve"> </w:t>
       </w:r>
       <w:r>
-        <w:t xml:space="preserve">encapsula la lógica necesaria para la carga de hechos desde fuentes externas, utilizando el patrón Adapter a través de la interfaz </w:t>
-      </w:r>
+        <w:t xml:space="preserve">encapsula la lógica necesaria para la carga de hechos desde fuentes externas, utilizando el patrón </w:t>
+      </w:r>
+      <w:proofErr w:type="spellStart"/>
+      <w:r>
+        <w:t>Adapter</w:t>
+      </w:r>
+      <w:proofErr w:type="spellEnd"/>
+      <w:r>
+        <w:t xml:space="preserve"> a través de la interfaz </w:t>
+      </w:r>
+      <w:proofErr w:type="spellStart"/>
       <w:r>
         <w:rPr>
           <w:i/>
@@ -1645,6 +1720,7 @@
         </w:rPr>
         <w:t>CSVReaderAdapter</w:t>
       </w:r>
+      <w:proofErr w:type="spellEnd"/>
       <w:r>
         <w:t>. Esta decisión permite reducir el acoplamiento con los mecanismos concretos de lectura de archivos, facilitando su extensión y reutilización.</w:t>
       </w:r>
@@ -1652,7 +1728,6 @@
     <w:p>
       <w:pPr>
         <w:pStyle w:val="Ttulo3"/>
-        <w:jc w:val="both"/>
       </w:pPr>
       <w:r>
         <w:t>Solicitudes de Eliminación</w:t>
@@ -1705,8 +1780,643 @@
         <w:rPr>
           <w:lang w:val="es-AR"/>
         </w:rPr>
-        <w:t>El método estaFundado evalúa si existe fundamento para proceder con la solicitud, promoviendo así una administración responsable del contenido. Esta estructura permite incorporar un flujo de revisión que podrá expandirse a otras operaciones como ediciones o validaciones de hechos en versiones futuras.</w:t>
-      </w:r>
+        <w:t xml:space="preserve">El método </w:t>
+      </w:r>
+      <w:proofErr w:type="spellStart"/>
+      <w:r>
+        <w:rPr>
+          <w:lang w:val="es-AR"/>
+        </w:rPr>
+        <w:t>estaFundado</w:t>
+      </w:r>
+      <w:proofErr w:type="spellEnd"/>
+      <w:r>
+        <w:rPr>
+          <w:lang w:val="es-AR"/>
+        </w:rPr>
+        <w:t xml:space="preserve"> evalúa si existe fundamento para proceder con la solicitud, promoviendo así una administración responsable del contenido. Esta estructura permite incorporar un flujo de revisión que podrá expandirse a otras operaciones como ediciones o validaciones de hechos en versiones futuras.</w:t>
+      </w:r>
+    </w:p>
+    <w:p>
+      <w:pPr>
+        <w:jc w:val="both"/>
+        <w:rPr>
+          <w:lang w:val="es-AR"/>
+        </w:rPr>
+      </w:pPr>
+    </w:p>
+    <w:p>
+      <w:pPr>
+        <w:pStyle w:val="Ttulo3"/>
+        <w:rPr>
+          <w:b/>
+          <w:bCs/>
+          <w:sz w:val="22"/>
+          <w:szCs w:val="22"/>
+        </w:rPr>
+      </w:pPr>
+      <w:r>
+        <w:rPr>
+          <w:b/>
+          <w:bCs/>
+        </w:rPr>
+        <w:t xml:space="preserve">Correcciones </w:t>
+      </w:r>
+      <w:r>
+        <w:rPr>
+          <w:b/>
+          <w:bCs/>
+          <w:sz w:val="22"/>
+          <w:szCs w:val="22"/>
+        </w:rPr>
+        <w:t>22/04/2025</w:t>
+      </w:r>
+    </w:p>
+    <w:p>
+      <w:pPr>
+        <w:pStyle w:val="Ttulo3"/>
+      </w:pPr>
+      <w:r>
+        <w:t xml:space="preserve">Aplicación del patrón </w:t>
+      </w:r>
+      <w:proofErr w:type="spellStart"/>
+      <w:r>
+        <w:t>Strategy</w:t>
+      </w:r>
+      <w:proofErr w:type="spellEnd"/>
+      <w:r>
+        <w:t xml:space="preserve"> en los filtros</w:t>
+      </w:r>
+    </w:p>
+    <w:p>
+      <w:pPr>
+        <w:jc w:val="both"/>
+        <w:rPr>
+          <w:lang w:val="es-AR"/>
+        </w:rPr>
+      </w:pPr>
+      <w:r>
+        <w:rPr>
+          <w:lang w:val="es-AR"/>
+        </w:rPr>
+        <w:t xml:space="preserve">Se reemplazó la clase Filtro original por un conjunto de clases específicas que implementan la interfaz </w:t>
+      </w:r>
+      <w:proofErr w:type="spellStart"/>
+      <w:r>
+        <w:rPr>
+          <w:i/>
+          <w:iCs/>
+          <w:lang w:val="es-AR"/>
+        </w:rPr>
+        <w:t>FiltroStrategy</w:t>
+      </w:r>
+      <w:proofErr w:type="spellEnd"/>
+      <w:r>
+        <w:rPr>
+          <w:lang w:val="es-AR"/>
+        </w:rPr>
+        <w:t xml:space="preserve">. Esta interfaz define el método </w:t>
+      </w:r>
+      <w:proofErr w:type="spellStart"/>
+      <w:r>
+        <w:rPr>
+          <w:i/>
+          <w:iCs/>
+          <w:lang w:val="es-AR"/>
+        </w:rPr>
+        <w:t>cumpleFiltro</w:t>
+      </w:r>
+      <w:proofErr w:type="spellEnd"/>
+      <w:r>
+        <w:rPr>
+          <w:i/>
+          <w:iCs/>
+          <w:lang w:val="es-AR"/>
+        </w:rPr>
+        <w:t>(hecho: Hecho)</w:t>
+      </w:r>
+      <w:r>
+        <w:rPr>
+          <w:lang w:val="es-AR"/>
+        </w:rPr>
+        <w:t xml:space="preserve"> y permite encapsular la lógica correspondiente a cada criterio de filtrado. Actualmente, se implementan estrategias de filtrado por zona, fecha, título y categoría. Esta decisión favorece la reutilización de componentes, facilita la incorporación de nuevos tipos de filtro sin afectar los existentes y permite componer dinámicamente distintos filtros según el contexto de uso.</w:t>
+      </w:r>
+    </w:p>
+    <w:p>
+      <w:pPr>
+        <w:jc w:val="both"/>
+        <w:rPr>
+          <w:lang w:val="es-AR"/>
+        </w:rPr>
+      </w:pPr>
+    </w:p>
+    <w:p>
+      <w:pPr>
+        <w:pStyle w:val="Ttulo3"/>
+      </w:pPr>
+      <w:r>
+        <w:t xml:space="preserve">Introducción de la fuente de datos </w:t>
+      </w:r>
+      <w:proofErr w:type="spellStart"/>
+      <w:r>
+        <w:t>FuenteEstaticaCsv</w:t>
+      </w:r>
+      <w:proofErr w:type="spellEnd"/>
+    </w:p>
+    <w:p>
+      <w:pPr>
+        <w:jc w:val="both"/>
+        <w:rPr>
+          <w:lang w:val="es-AR"/>
+        </w:rPr>
+      </w:pPr>
+      <w:r>
+        <w:rPr>
+          <w:lang w:val="es-AR"/>
+        </w:rPr>
+        <w:t xml:space="preserve">Para desacoplar la carga de hechos desde fuentes externas, se incorporó la clase </w:t>
+      </w:r>
+      <w:proofErr w:type="spellStart"/>
+      <w:r>
+        <w:rPr>
+          <w:i/>
+          <w:iCs/>
+          <w:lang w:val="es-AR"/>
+        </w:rPr>
+        <w:t>FuenteEstaticaCsv</w:t>
+      </w:r>
+      <w:proofErr w:type="spellEnd"/>
+      <w:r>
+        <w:rPr>
+          <w:lang w:val="es-AR"/>
+        </w:rPr>
+        <w:t xml:space="preserve">, que implementa la interfaz </w:t>
+      </w:r>
+      <w:proofErr w:type="spellStart"/>
+      <w:r>
+        <w:rPr>
+          <w:i/>
+          <w:iCs/>
+          <w:lang w:val="es-AR"/>
+        </w:rPr>
+        <w:t>FuenteDeDatos</w:t>
+      </w:r>
+      <w:proofErr w:type="spellEnd"/>
+      <w:r>
+        <w:rPr>
+          <w:lang w:val="es-AR"/>
+        </w:rPr>
+        <w:t xml:space="preserve">. Esta define el método </w:t>
+      </w:r>
+      <w:proofErr w:type="spellStart"/>
+      <w:r>
+        <w:rPr>
+          <w:i/>
+          <w:iCs/>
+          <w:lang w:val="es-AR"/>
+        </w:rPr>
+        <w:t>obtenerHechos</w:t>
+      </w:r>
+      <w:proofErr w:type="spellEnd"/>
+      <w:r>
+        <w:rPr>
+          <w:i/>
+          <w:iCs/>
+          <w:lang w:val="es-AR"/>
+        </w:rPr>
+        <w:t>(criterios: Set&lt;</w:t>
+      </w:r>
+      <w:proofErr w:type="spellStart"/>
+      <w:r>
+        <w:rPr>
+          <w:i/>
+          <w:iCs/>
+          <w:lang w:val="es-AR"/>
+        </w:rPr>
+        <w:t>FiltroStrategy</w:t>
+      </w:r>
+      <w:proofErr w:type="spellEnd"/>
+      <w:r>
+        <w:rPr>
+          <w:i/>
+          <w:iCs/>
+          <w:lang w:val="es-AR"/>
+        </w:rPr>
+        <w:t>&gt;): Set&lt;Hecho&gt;</w:t>
+      </w:r>
+      <w:r>
+        <w:rPr>
+          <w:lang w:val="es-AR"/>
+        </w:rPr>
+        <w:t xml:space="preserve">, lo cual estandariza el mecanismo de obtención de hechos y permite extender el sistema con nuevas fuentes (por ejemplo, servicios web o </w:t>
+      </w:r>
+      <w:proofErr w:type="spellStart"/>
+      <w:r>
+        <w:rPr>
+          <w:lang w:val="es-AR"/>
+        </w:rPr>
+        <w:t>APIs</w:t>
+      </w:r>
+      <w:proofErr w:type="spellEnd"/>
+      <w:r>
+        <w:rPr>
+          <w:lang w:val="es-AR"/>
+        </w:rPr>
+        <w:t xml:space="preserve"> externas) sin afectar el comportamiento de las colecciones. Esta abstracción promueve la apertura del diseño a cambios futuros y mantiene bajo acoplamiento con las clases consumidoras.</w:t>
+      </w:r>
+    </w:p>
+    <w:p>
+      <w:pPr>
+        <w:jc w:val="both"/>
+        <w:rPr>
+          <w:lang w:val="es-AR"/>
+        </w:rPr>
+      </w:pPr>
+    </w:p>
+    <w:p>
+      <w:pPr>
+        <w:pStyle w:val="Ttulo3"/>
+      </w:pPr>
+      <w:r>
+        <w:t xml:space="preserve">Delegación de la lectura de archivos al patrón </w:t>
+      </w:r>
+      <w:proofErr w:type="spellStart"/>
+      <w:r>
+        <w:t>Adapter</w:t>
+      </w:r>
+      <w:proofErr w:type="spellEnd"/>
+    </w:p>
+    <w:p>
+      <w:pPr>
+        <w:jc w:val="both"/>
+        <w:rPr>
+          <w:lang w:val="es-AR"/>
+        </w:rPr>
+      </w:pPr>
+      <w:r>
+        <w:rPr>
+          <w:lang w:val="es-AR"/>
+        </w:rPr>
+        <w:t xml:space="preserve">Se delegó en </w:t>
+      </w:r>
+      <w:proofErr w:type="spellStart"/>
+      <w:r>
+        <w:rPr>
+          <w:i/>
+          <w:iCs/>
+          <w:lang w:val="es-AR"/>
+        </w:rPr>
+        <w:t>FuenteEstaticaCsv</w:t>
+      </w:r>
+      <w:proofErr w:type="spellEnd"/>
+      <w:r>
+        <w:rPr>
+          <w:lang w:val="es-AR"/>
+        </w:rPr>
+        <w:t xml:space="preserve"> la responsabilidad de interactuar con el lector de archivos CSV, el cual se encuentra encapsulado mediante el patrón </w:t>
+      </w:r>
+      <w:proofErr w:type="spellStart"/>
+      <w:r>
+        <w:rPr>
+          <w:lang w:val="es-AR"/>
+        </w:rPr>
+        <w:t>Adapter</w:t>
+      </w:r>
+      <w:proofErr w:type="spellEnd"/>
+      <w:r>
+        <w:rPr>
+          <w:lang w:val="es-AR"/>
+        </w:rPr>
+        <w:t>. Esto permite reemplazar fácilmente el componente lector sin necesidad de modificar otras partes del sistema, cumpliendo con los principios de inversión de dependencias y segregación de interfaces. El adaptador asegura además la compatibilidad con diferentes formatos de entrada o librerías externas.</w:t>
+      </w:r>
+    </w:p>
+    <w:p>
+      <w:pPr>
+        <w:jc w:val="both"/>
+        <w:rPr>
+          <w:lang w:val="es-AR"/>
+        </w:rPr>
+      </w:pPr>
+    </w:p>
+    <w:p>
+      <w:pPr>
+        <w:pStyle w:val="Ttulo3"/>
+      </w:pPr>
+      <w:r>
+        <w:t>Incorporación del historial de estados en Solicitud</w:t>
+      </w:r>
+    </w:p>
+    <w:p>
+      <w:pPr>
+        <w:jc w:val="both"/>
+        <w:rPr>
+          <w:lang w:val="es-AR"/>
+        </w:rPr>
+      </w:pPr>
+      <w:r>
+        <w:rPr>
+          <w:lang w:val="es-AR"/>
+        </w:rPr>
+        <w:t xml:space="preserve">Con el fin de mejorar la trazabilidad y el seguimiento de las decisiones tomadas sobre las solicitudes, se incorporó un historial de estados dentro de la clase </w:t>
+      </w:r>
+      <w:r>
+        <w:rPr>
+          <w:i/>
+          <w:iCs/>
+          <w:lang w:val="es-AR"/>
+        </w:rPr>
+        <w:t>Solicitud</w:t>
+      </w:r>
+      <w:r>
+        <w:rPr>
+          <w:lang w:val="es-AR"/>
+        </w:rPr>
+        <w:t>. Esto permite registrar cada transición del atributo estado (pendiente, aceptada o rechazada), preservando un registro completo de la evolución de cada solicitud. Esta mejora resulta clave en escenarios que requieren auditoría o análisis retrospectivo.</w:t>
+      </w:r>
+    </w:p>
+    <w:p>
+      <w:pPr>
+        <w:jc w:val="both"/>
+        <w:rPr>
+          <w:lang w:val="es-AR"/>
+        </w:rPr>
+      </w:pPr>
+    </w:p>
+    <w:p>
+      <w:pPr>
+        <w:pStyle w:val="Ttulo3"/>
+      </w:pPr>
+      <w:r>
+        <w:t>Asociación de múltiples contenidos multimedia en Hecho</w:t>
+      </w:r>
+    </w:p>
+    <w:p>
+      <w:pPr>
+        <w:jc w:val="both"/>
+        <w:rPr>
+          <w:lang w:val="es-AR"/>
+        </w:rPr>
+      </w:pPr>
+      <w:r>
+        <w:rPr>
+          <w:lang w:val="es-AR"/>
+        </w:rPr>
+        <w:t xml:space="preserve">La clase </w:t>
+      </w:r>
+      <w:r>
+        <w:rPr>
+          <w:i/>
+          <w:iCs/>
+          <w:lang w:val="es-AR"/>
+        </w:rPr>
+        <w:t>Hecho</w:t>
+      </w:r>
+      <w:r>
+        <w:rPr>
+          <w:lang w:val="es-AR"/>
+        </w:rPr>
+        <w:t xml:space="preserve"> fue modificada para permitir la asociación con múltiples objetos de tipo Multimedia. Esta decisión responde a la necesidad de representar con mayor precisión los distintos tipos de contenido que pueden acompañar a un hecho, como imágenes, audios, videos y texto. Se mejora así la expresividad del modelo y se habilita un manejo más completo de las evidencias relacionadas con los hechos registrados.</w:t>
+      </w:r>
+    </w:p>
+    <w:p>
+      <w:pPr>
+        <w:jc w:val="both"/>
+        <w:rPr>
+          <w:lang w:val="es-AR"/>
+        </w:rPr>
+      </w:pPr>
+    </w:p>
+    <w:p>
+      <w:pPr>
+        <w:pStyle w:val="Ttulo3"/>
+      </w:pPr>
+      <w:r>
+        <w:t>Introducción de la clase Lugar</w:t>
+      </w:r>
+    </w:p>
+    <w:p>
+      <w:pPr>
+        <w:jc w:val="both"/>
+        <w:rPr>
+          <w:lang w:val="es-AR"/>
+        </w:rPr>
+      </w:pPr>
+      <w:r>
+        <w:rPr>
+          <w:lang w:val="es-AR"/>
+        </w:rPr>
+        <w:t xml:space="preserve">Con el objetivo de reflejar más adecuadamente las jerarquías geográficas, se creó la clase </w:t>
+      </w:r>
+      <w:r>
+        <w:rPr>
+          <w:i/>
+          <w:iCs/>
+          <w:lang w:val="es-AR"/>
+        </w:rPr>
+        <w:t>Lugar</w:t>
+      </w:r>
+      <w:r>
+        <w:rPr>
+          <w:lang w:val="es-AR"/>
+        </w:rPr>
+        <w:t xml:space="preserve">, la cual posee dos atributos: nombre y tipo. Este último se modela mediante el enumerado </w:t>
+      </w:r>
+      <w:proofErr w:type="spellStart"/>
+      <w:r>
+        <w:rPr>
+          <w:i/>
+          <w:iCs/>
+          <w:lang w:val="es-AR"/>
+        </w:rPr>
+        <w:t>TipoLugar</w:t>
+      </w:r>
+      <w:proofErr w:type="spellEnd"/>
+      <w:r>
+        <w:rPr>
+          <w:lang w:val="es-AR"/>
+        </w:rPr>
+        <w:t xml:space="preserve">, que contempla los valores </w:t>
+      </w:r>
+      <w:r>
+        <w:rPr>
+          <w:i/>
+          <w:iCs/>
+          <w:lang w:val="es-AR"/>
+        </w:rPr>
+        <w:t>LOCALIDAD, MUNICIPIO y PROVINCIA</w:t>
+      </w:r>
+      <w:r>
+        <w:rPr>
+          <w:lang w:val="es-AR"/>
+        </w:rPr>
+        <w:t>. Esta abstracción permite representar de forma más estructurada los niveles territoriales involucrados en la ubicación de los hechos.</w:t>
+      </w:r>
+    </w:p>
+    <w:p>
+      <w:pPr>
+        <w:jc w:val="both"/>
+        <w:rPr>
+          <w:lang w:val="es-AR"/>
+        </w:rPr>
+      </w:pPr>
+    </w:p>
+    <w:p>
+      <w:pPr>
+        <w:pStyle w:val="Ttulo3"/>
+      </w:pPr>
+      <w:r>
+        <w:t>Refactorización de la clase Ubicación</w:t>
+      </w:r>
+    </w:p>
+    <w:p>
+      <w:pPr>
+        <w:jc w:val="both"/>
+        <w:rPr>
+          <w:lang w:val="es-AR"/>
+        </w:rPr>
+      </w:pPr>
+      <w:r>
+        <w:rPr>
+          <w:lang w:val="es-AR"/>
+        </w:rPr>
+        <w:t xml:space="preserve">Como complemento a la introducción de </w:t>
+      </w:r>
+      <w:r>
+        <w:rPr>
+          <w:i/>
+          <w:iCs/>
+          <w:lang w:val="es-AR"/>
+        </w:rPr>
+        <w:t>Lugar</w:t>
+      </w:r>
+      <w:r>
+        <w:rPr>
+          <w:lang w:val="es-AR"/>
+        </w:rPr>
+        <w:t xml:space="preserve">, se actualizó la clase </w:t>
+      </w:r>
+      <w:proofErr w:type="spellStart"/>
+      <w:r>
+        <w:rPr>
+          <w:i/>
+          <w:iCs/>
+          <w:lang w:val="es-AR"/>
+        </w:rPr>
+        <w:t>Ubicacion</w:t>
+      </w:r>
+      <w:proofErr w:type="spellEnd"/>
+      <w:r>
+        <w:rPr>
+          <w:lang w:val="es-AR"/>
+        </w:rPr>
+        <w:t xml:space="preserve"> para incluir los atributos </w:t>
+      </w:r>
+      <w:proofErr w:type="spellStart"/>
+      <w:r>
+        <w:rPr>
+          <w:i/>
+          <w:iCs/>
+          <w:lang w:val="es-AR"/>
+        </w:rPr>
+        <w:t>direccion</w:t>
+      </w:r>
+      <w:proofErr w:type="spellEnd"/>
+      <w:r>
+        <w:rPr>
+          <w:i/>
+          <w:iCs/>
+          <w:lang w:val="es-AR"/>
+        </w:rPr>
+        <w:t xml:space="preserve">: </w:t>
+      </w:r>
+      <w:proofErr w:type="spellStart"/>
+      <w:r>
+        <w:rPr>
+          <w:i/>
+          <w:iCs/>
+          <w:lang w:val="es-AR"/>
+        </w:rPr>
+        <w:t>String</w:t>
+      </w:r>
+      <w:proofErr w:type="spellEnd"/>
+      <w:r>
+        <w:rPr>
+          <w:lang w:val="es-AR"/>
+        </w:rPr>
+        <w:t xml:space="preserve"> y </w:t>
+      </w:r>
+      <w:proofErr w:type="spellStart"/>
+      <w:r>
+        <w:rPr>
+          <w:i/>
+          <w:iCs/>
+          <w:lang w:val="es-AR"/>
+        </w:rPr>
+        <w:t>referenciaLugar</w:t>
+      </w:r>
+      <w:proofErr w:type="spellEnd"/>
+      <w:r>
+        <w:rPr>
+          <w:i/>
+          <w:iCs/>
+          <w:lang w:val="es-AR"/>
+        </w:rPr>
+        <w:t>: Lugar</w:t>
+      </w:r>
+      <w:r>
+        <w:rPr>
+          <w:lang w:val="es-AR"/>
+        </w:rPr>
+        <w:t>. Esta modificación enriquece el modelo al permitir representar ubicaciones con mayor nivel de detalle, facilitando también la interpretación geográfica de los hechos registrados y su posterior procesamiento o agrupamiento.</w:t>
+      </w:r>
+    </w:p>
+    <w:p>
+      <w:pPr>
+        <w:jc w:val="both"/>
+        <w:rPr>
+          <w:lang w:val="es-AR"/>
+        </w:rPr>
+      </w:pPr>
+    </w:p>
+    <w:p>
+      <w:pPr>
+        <w:jc w:val="both"/>
+        <w:rPr>
+          <w:lang w:val="es-AR"/>
+        </w:rPr>
+      </w:pPr>
+    </w:p>
+    <w:p>
+      <w:pPr>
+        <w:pStyle w:val="Ttulo2"/>
+        <w:jc w:val="both"/>
+        <w:rPr>
+          <w:sz w:val="48"/>
+          <w:szCs w:val="22"/>
+        </w:rPr>
+      </w:pPr>
+      <w:r>
+        <w:rPr>
+          <w:sz w:val="48"/>
+          <w:szCs w:val="22"/>
+        </w:rPr>
+        <w:t>Segunda</w:t>
+      </w:r>
+      <w:r>
+        <w:rPr>
+          <w:sz w:val="48"/>
+          <w:szCs w:val="22"/>
+        </w:rPr>
+        <w:t xml:space="preserve"> Entrega</w:t>
+      </w:r>
+    </w:p>
+    <w:p>
+      <w:pPr>
+        <w:jc w:val="both"/>
+        <w:rPr>
+          <w:lang w:val="es-AR"/>
+        </w:rPr>
+      </w:pPr>
     </w:p>
     <w:sectPr>
       <w:headerReference w:type="default" r:id="rId9"/>
@@ -1964,7 +2674,7 @@
               <w:noProof/>
               <w:sz w:val="20"/>
             </w:rPr>
-            <w:instrText>3</w:instrText>
+            <w:instrText>4</w:instrText>
           </w:r>
           <w:r>
             <w:rPr>
@@ -2001,7 +2711,7 @@
               <w:noProof/>
               <w:sz w:val="20"/>
             </w:rPr>
-            <w:t>2</w:t>
+            <w:t>3</w:t>
           </w:r>
           <w:r>
             <w:rPr>
@@ -2843,22 +3553,44 @@
     <w:basedOn w:val="Normal"/>
     <w:next w:val="Normal"/>
     <w:qFormat/>
-    <w:rsid w:val="00BE2025"/>
+    <w:rsid w:val="000B31D2"/>
     <w:pPr>
       <w:keepNext/>
       <w:spacing w:before="100" w:beforeAutospacing="1" w:after="100" w:afterAutospacing="1" w:line="240" w:lineRule="atLeast"/>
+      <w:jc w:val="both"/>
       <w:outlineLvl w:val="2"/>
     </w:pPr>
     <w:rPr>
-      <w:b/>
-      <w:bCs/>
+      <w:u w:val="single"/>
       <w:lang w:val="es-AR"/>
+    </w:rPr>
+  </w:style>
+  <w:style w:type="paragraph" w:styleId="Ttulo4">
+    <w:name w:val="heading 4"/>
+    <w:basedOn w:val="Normal"/>
+    <w:next w:val="Normal"/>
+    <w:link w:val="Ttulo4Car"/>
+    <w:uiPriority w:val="9"/>
+    <w:semiHidden/>
+    <w:unhideWhenUsed/>
+    <w:qFormat/>
+    <w:rsid w:val="00A320DE"/>
+    <w:pPr>
+      <w:keepNext/>
+      <w:keepLines/>
+      <w:spacing w:before="40"/>
+      <w:outlineLvl w:val="3"/>
+    </w:pPr>
+    <w:rPr>
+      <w:rFonts w:asciiTheme="majorHAnsi" w:eastAsiaTheme="majorEastAsia" w:hAnsiTheme="majorHAnsi" w:cstheme="majorBidi"/>
+      <w:i/>
+      <w:iCs/>
+      <w:color w:val="2F5496" w:themeColor="accent1" w:themeShade="BF"/>
     </w:rPr>
   </w:style>
   <w:style w:type="character" w:default="1" w:styleId="Fuentedeprrafopredeter">
     <w:name w:val="Default Paragraph Font"/>
     <w:uiPriority w:val="1"/>
-    <w:semiHidden/>
     <w:unhideWhenUsed/>
   </w:style>
   <w:style w:type="table" w:default="1" w:styleId="Tablanormal">
@@ -2942,6 +3674,23 @@
       <w:ind w:left="720"/>
       <w:contextualSpacing/>
     </w:pPr>
+  </w:style>
+  <w:style w:type="character" w:customStyle="1" w:styleId="Ttulo4Car">
+    <w:name w:val="Título 4 Car"/>
+    <w:basedOn w:val="Fuentedeprrafopredeter"/>
+    <w:link w:val="Ttulo4"/>
+    <w:uiPriority w:val="9"/>
+    <w:semiHidden/>
+    <w:rsid w:val="00A320DE"/>
+    <w:rPr>
+      <w:rFonts w:asciiTheme="majorHAnsi" w:eastAsiaTheme="majorEastAsia" w:hAnsiTheme="majorHAnsi" w:cstheme="majorBidi"/>
+      <w:i/>
+      <w:iCs/>
+      <w:color w:val="2F5496" w:themeColor="accent1" w:themeShade="BF"/>
+      <w:sz w:val="24"/>
+      <w:szCs w:val="24"/>
+      <w:lang w:val="es-ES" w:eastAsia="es-ES"/>
+    </w:rPr>
   </w:style>
 </w:styles>
 </file>

</xml_diff>

<commit_message>
implementacion inicial integracion metamapa fuente proxy y actualizo DTO hecho
</commit_message>
<xml_diff>
--- a/docs/decisiones_de_disenio.docx
+++ b/docs/decisiones_de_disenio.docx
@@ -1878,6 +1878,7 @@
         <w:t xml:space="preserve">. Esta interfaz define el método </w:t>
       </w:r>
       <w:proofErr w:type="spellStart"/>
+      <w:proofErr w:type="gramStart"/>
       <w:r>
         <w:rPr>
           <w:i/>
@@ -1893,7 +1894,16 @@
           <w:iCs/>
           <w:lang w:val="es-AR"/>
         </w:rPr>
-        <w:t>(hecho: Hecho)</w:t>
+        <w:t>(</w:t>
+      </w:r>
+      <w:proofErr w:type="gramEnd"/>
+      <w:r>
+        <w:rPr>
+          <w:i/>
+          <w:iCs/>
+          <w:lang w:val="es-AR"/>
+        </w:rPr>
+        <w:t>hecho: Hecho)</w:t>
       </w:r>
       <w:r>
         <w:rPr>
@@ -1969,6 +1979,7 @@
         <w:t xml:space="preserve">. Esta define el método </w:t>
       </w:r>
       <w:proofErr w:type="spellStart"/>
+      <w:proofErr w:type="gramStart"/>
       <w:r>
         <w:rPr>
           <w:i/>
@@ -1984,7 +1995,16 @@
           <w:iCs/>
           <w:lang w:val="es-AR"/>
         </w:rPr>
-        <w:t>(criterios: Set&lt;</w:t>
+        <w:t>(</w:t>
+      </w:r>
+      <w:proofErr w:type="gramEnd"/>
+      <w:r>
+        <w:rPr>
+          <w:i/>
+          <w:iCs/>
+          <w:lang w:val="es-AR"/>
+        </w:rPr>
+        <w:t>criterios: Set&lt;</w:t>
       </w:r>
       <w:proofErr w:type="spellStart"/>
       <w:r>
@@ -2412,11 +2432,536 @@
     </w:p>
     <w:p>
       <w:pPr>
-        <w:jc w:val="both"/>
-        <w:rPr>
-          <w:lang w:val="es-AR"/>
-        </w:rPr>
-      </w:pPr>
+        <w:pStyle w:val="Ttulo3"/>
+      </w:pPr>
+      <w:r>
+        <w:t xml:space="preserve">Requerimientos </w:t>
+      </w:r>
+      <w:r>
+        <w:t>detallados</w:t>
+      </w:r>
+    </w:p>
+    <w:p>
+      <w:pPr>
+        <w:pStyle w:val="Prrafodelista"/>
+        <w:numPr>
+          <w:ilvl w:val="0"/>
+          <w:numId w:val="3"/>
+        </w:numPr>
+        <w:jc w:val="both"/>
+        <w:rPr>
+          <w:lang w:val="es-AR"/>
+        </w:rPr>
+      </w:pPr>
+      <w:r>
+        <w:rPr>
+          <w:lang w:val="es-AR"/>
+        </w:rPr>
+        <w:t>El Sistema debe permitir la creación de un hecho a partir de una fuente dinámica por parte de los contribuyentes.</w:t>
+      </w:r>
+    </w:p>
+    <w:p>
+      <w:pPr>
+        <w:pStyle w:val="Prrafodelista"/>
+        <w:numPr>
+          <w:ilvl w:val="0"/>
+          <w:numId w:val="3"/>
+        </w:numPr>
+        <w:jc w:val="both"/>
+        <w:rPr>
+          <w:lang w:val="es-AR"/>
+        </w:rPr>
+      </w:pPr>
+      <w:r>
+        <w:rPr>
+          <w:lang w:val="es-AR"/>
+        </w:rPr>
+        <w:t>El Sistema debe permitir la integración con las fuentes proxy/intermediarias necesarias para recolectar hechos.</w:t>
+      </w:r>
+    </w:p>
+    <w:p>
+      <w:pPr>
+        <w:pStyle w:val="Prrafodelista"/>
+        <w:numPr>
+          <w:ilvl w:val="0"/>
+          <w:numId w:val="3"/>
+        </w:numPr>
+        <w:jc w:val="both"/>
+        <w:rPr>
+          <w:lang w:val="es-AR"/>
+        </w:rPr>
+      </w:pPr>
+      <w:r>
+        <w:rPr>
+          <w:lang w:val="es-AR"/>
+        </w:rPr>
+        <w:t xml:space="preserve">El Sistema debe permitir la obtención de todos los hechos de las diferentes fuentes proxy tipo </w:t>
+      </w:r>
+      <w:proofErr w:type="spellStart"/>
+      <w:r>
+        <w:rPr>
+          <w:lang w:val="es-AR"/>
+        </w:rPr>
+        <w:t>MetaMapa</w:t>
+      </w:r>
+      <w:proofErr w:type="spellEnd"/>
+      <w:r>
+        <w:rPr>
+          <w:lang w:val="es-AR"/>
+        </w:rPr>
+        <w:t xml:space="preserve"> en tiempo real.</w:t>
+      </w:r>
+    </w:p>
+    <w:p>
+      <w:pPr>
+        <w:pStyle w:val="Prrafodelista"/>
+        <w:numPr>
+          <w:ilvl w:val="0"/>
+          <w:numId w:val="3"/>
+        </w:numPr>
+        <w:jc w:val="both"/>
+        <w:rPr>
+          <w:lang w:val="es-AR"/>
+        </w:rPr>
+      </w:pPr>
+      <w:r>
+        <w:rPr>
+          <w:lang w:val="es-AR"/>
+        </w:rPr>
+        <w:t>El Sistema debe permitir que las colecciones tengan hechos de cualquier tipo de fuente, a partir de la agregación de fuentes.</w:t>
+      </w:r>
+    </w:p>
+    <w:p>
+      <w:pPr>
+        <w:pStyle w:val="Prrafodelista"/>
+        <w:numPr>
+          <w:ilvl w:val="0"/>
+          <w:numId w:val="3"/>
+        </w:numPr>
+        <w:jc w:val="both"/>
+        <w:rPr>
+          <w:lang w:val="es-AR"/>
+        </w:rPr>
+      </w:pPr>
+      <w:r>
+        <w:rPr>
+          <w:lang w:val="es-AR"/>
+        </w:rPr>
+        <w:lastRenderedPageBreak/>
+        <w:t>El Sistema debe permitir el rechazo de solicitudes de eliminación en forma automática cuando se detecta que se trata de spam. Se puede investigar sobre el algoritmo TF-IDF para la detección de spam. Utilizar filtros de spam básicos de forma local o utilizando un servicio externo.</w:t>
+      </w:r>
+    </w:p>
+    <w:p>
+      <w:pPr>
+        <w:pStyle w:val="Ttulo3"/>
+      </w:pPr>
+      <w:r>
+        <w:t>Integración con API Externa de Desastres</w:t>
+      </w:r>
+    </w:p>
+    <w:p>
+      <w:pPr>
+        <w:jc w:val="both"/>
+        <w:rPr>
+          <w:lang w:val="es-AR"/>
+        </w:rPr>
+      </w:pPr>
+      <w:r>
+        <w:rPr>
+          <w:lang w:val="es-AR"/>
+        </w:rPr>
+        <w:t>S</w:t>
+      </w:r>
+      <w:r>
+        <w:rPr>
+          <w:lang w:val="es-AR"/>
+        </w:rPr>
+        <w:t xml:space="preserve">e incorporó una integración con </w:t>
+      </w:r>
+      <w:r>
+        <w:rPr>
+          <w:lang w:val="es-AR"/>
+        </w:rPr>
+        <w:t>la</w:t>
+      </w:r>
+      <w:r>
+        <w:rPr>
+          <w:lang w:val="es-AR"/>
+        </w:rPr>
+        <w:t xml:space="preserve"> API </w:t>
+      </w:r>
+      <w:r>
+        <w:rPr>
+          <w:lang w:val="es-AR"/>
+        </w:rPr>
+        <w:t xml:space="preserve">provista por la catedra </w:t>
+      </w:r>
+      <w:r>
+        <w:rPr>
+          <w:lang w:val="es-AR"/>
+        </w:rPr>
+        <w:t>que provee información</w:t>
+      </w:r>
+      <w:r>
+        <w:rPr>
+          <w:lang w:val="es-AR"/>
+        </w:rPr>
+        <w:t xml:space="preserve"> </w:t>
+      </w:r>
+      <w:r>
+        <w:rPr>
+          <w:lang w:val="es-AR"/>
+        </w:rPr>
+        <w:t xml:space="preserve">sobre desastres naturales. Para esto, se diseñó un cliente HTTP no bloqueante utilizando Spring </w:t>
+      </w:r>
+      <w:proofErr w:type="spellStart"/>
+      <w:r>
+        <w:rPr>
+          <w:lang w:val="es-AR"/>
+        </w:rPr>
+        <w:t>WebFlux</w:t>
+      </w:r>
+      <w:proofErr w:type="spellEnd"/>
+      <w:r>
+        <w:rPr>
+          <w:lang w:val="es-AR"/>
+        </w:rPr>
+        <w:t xml:space="preserve"> y </w:t>
+      </w:r>
+      <w:proofErr w:type="spellStart"/>
+      <w:r>
+        <w:rPr>
+          <w:lang w:val="es-AR"/>
+        </w:rPr>
+        <w:t>WebClient</w:t>
+      </w:r>
+      <w:proofErr w:type="spellEnd"/>
+      <w:r>
+        <w:rPr>
+          <w:lang w:val="es-AR"/>
+        </w:rPr>
+        <w:t xml:space="preserve">, lo cual permite realizar </w:t>
+      </w:r>
+      <w:r>
+        <w:rPr>
+          <w:lang w:val="es-AR"/>
+        </w:rPr>
+        <w:t>llamadas asíncronas</w:t>
+      </w:r>
+      <w:r>
+        <w:rPr>
+          <w:lang w:val="es-AR"/>
+        </w:rPr>
+        <w:t>.</w:t>
+      </w:r>
+    </w:p>
+    <w:p>
+      <w:pPr>
+        <w:ind w:firstLine="708"/>
+        <w:jc w:val="both"/>
+        <w:rPr>
+          <w:lang w:val="es-AR"/>
+        </w:rPr>
+      </w:pPr>
+      <w:r>
+        <w:rPr>
+          <w:lang w:val="es-AR"/>
+        </w:rPr>
+        <w:t xml:space="preserve">Se definió un servicio que permite autenticar al sistema ante la API utilizando credenciales previamente configuradas. La autenticación se realiza a través de una solicitud POST con los parámetros </w:t>
+      </w:r>
+      <w:r>
+        <w:rPr>
+          <w:i/>
+          <w:iCs/>
+          <w:lang w:val="es-AR"/>
+        </w:rPr>
+        <w:t>email</w:t>
+      </w:r>
+      <w:r>
+        <w:rPr>
+          <w:lang w:val="es-AR"/>
+        </w:rPr>
+        <w:t xml:space="preserve"> y </w:t>
+      </w:r>
+      <w:proofErr w:type="spellStart"/>
+      <w:r>
+        <w:rPr>
+          <w:i/>
+          <w:iCs/>
+          <w:lang w:val="es-AR"/>
+        </w:rPr>
+        <w:t>password</w:t>
+      </w:r>
+      <w:proofErr w:type="spellEnd"/>
+      <w:r>
+        <w:rPr>
+          <w:lang w:val="es-AR"/>
+        </w:rPr>
+        <w:t xml:space="preserve"> incluidos en el cuerpo de la petición, obteniendo un token que es utilizado en las llamadas subsiguientes. Dado que el token no expira, se optó por realizar esta autenticación al iniciar el servicio, asegurando que el token esté disponible antes de efectuar cualquier operación de sincronización.</w:t>
+      </w:r>
+    </w:p>
+    <w:p>
+      <w:pPr>
+        <w:jc w:val="both"/>
+        <w:rPr>
+          <w:lang w:val="es-AR"/>
+        </w:rPr>
+      </w:pPr>
+      <w:r>
+        <w:rPr>
+          <w:lang w:val="es-AR"/>
+        </w:rPr>
+        <w:t xml:space="preserve">La API externa expone los desastres en forma paginada mediante los parámetros </w:t>
+      </w:r>
+      <w:r>
+        <w:rPr>
+          <w:i/>
+          <w:iCs/>
+          <w:lang w:val="es-AR"/>
+        </w:rPr>
+        <w:t>page</w:t>
+      </w:r>
+      <w:r>
+        <w:rPr>
+          <w:lang w:val="es-AR"/>
+        </w:rPr>
+        <w:t xml:space="preserve"> y </w:t>
+      </w:r>
+      <w:proofErr w:type="spellStart"/>
+      <w:r>
+        <w:rPr>
+          <w:i/>
+          <w:iCs/>
+          <w:lang w:val="es-AR"/>
+        </w:rPr>
+        <w:t>per_page</w:t>
+      </w:r>
+      <w:proofErr w:type="spellEnd"/>
+      <w:r>
+        <w:rPr>
+          <w:lang w:val="es-AR"/>
+        </w:rPr>
+        <w:t xml:space="preserve">. Para modelar este comportamiento, se creó una clase </w:t>
+      </w:r>
+      <w:proofErr w:type="spellStart"/>
+      <w:r>
+        <w:rPr>
+          <w:i/>
+          <w:iCs/>
+          <w:lang w:val="es-AR"/>
+        </w:rPr>
+        <w:t>RespuestaPaginada</w:t>
+      </w:r>
+      <w:proofErr w:type="spellEnd"/>
+      <w:r>
+        <w:rPr>
+          <w:i/>
+          <w:iCs/>
+          <w:lang w:val="es-AR"/>
+        </w:rPr>
+        <w:t>&lt;T&gt;</w:t>
+      </w:r>
+      <w:r>
+        <w:rPr>
+          <w:lang w:val="es-AR"/>
+        </w:rPr>
+        <w:t xml:space="preserve"> parametrizable, que encapsula tanto la lista de elementos (</w:t>
+      </w:r>
+      <w:r>
+        <w:rPr>
+          <w:i/>
+          <w:iCs/>
+          <w:lang w:val="es-AR"/>
+        </w:rPr>
+        <w:t>data</w:t>
+      </w:r>
+      <w:r>
+        <w:rPr>
+          <w:lang w:val="es-AR"/>
+        </w:rPr>
+        <w:t>) como los metadatos asociados a la paginación (página actual</w:t>
+      </w:r>
+      <w:r>
+        <w:rPr>
+          <w:lang w:val="es-AR"/>
+        </w:rPr>
+        <w:t xml:space="preserve"> y final</w:t>
+      </w:r>
+      <w:r>
+        <w:rPr>
+          <w:lang w:val="es-AR"/>
+        </w:rPr>
+        <w:t>). Este diseño permite abstraer el proceso de paginación y facilita la futura reutilización con otros tipos de recursos que la API pueda proveer.</w:t>
+      </w:r>
+    </w:p>
+    <w:p>
+      <w:pPr>
+        <w:ind w:firstLine="708"/>
+        <w:jc w:val="both"/>
+        <w:rPr>
+          <w:lang w:val="es-AR"/>
+        </w:rPr>
+      </w:pPr>
+      <w:r>
+        <w:rPr>
+          <w:lang w:val="es-AR"/>
+        </w:rPr>
+        <w:t>El servicio que interactúa con esta API ofrece métodos para consultar una página específica de desastres (</w:t>
+      </w:r>
+      <w:proofErr w:type="spellStart"/>
+      <w:r>
+        <w:rPr>
+          <w:i/>
+          <w:iCs/>
+          <w:lang w:val="es-AR"/>
+        </w:rPr>
+        <w:t>getHechos</w:t>
+      </w:r>
+      <w:proofErr w:type="spellEnd"/>
+      <w:r>
+        <w:rPr>
+          <w:lang w:val="es-AR"/>
+        </w:rPr>
+        <w:t>) así como también obtener un desastre individual mediante su identificador (</w:t>
+      </w:r>
+      <w:proofErr w:type="spellStart"/>
+      <w:r>
+        <w:rPr>
+          <w:i/>
+          <w:iCs/>
+          <w:lang w:val="es-AR"/>
+        </w:rPr>
+        <w:t>getHechoById</w:t>
+      </w:r>
+      <w:proofErr w:type="spellEnd"/>
+      <w:r>
+        <w:rPr>
+          <w:lang w:val="es-AR"/>
+        </w:rPr>
+        <w:t>). La deserialización se realiza utilizando objetos DTO que reflejan la estructura provista por la API, promoviendo así un acoplamiento explícito pero controlado con los datos externos.</w:t>
+      </w:r>
+    </w:p>
+    <w:p>
+      <w:pPr>
+        <w:pStyle w:val="Ttulo3"/>
+      </w:pPr>
+      <w:r>
+        <w:t>Configuración y Seguridad</w:t>
+      </w:r>
+    </w:p>
+    <w:p>
+      <w:pPr>
+        <w:jc w:val="both"/>
+        <w:rPr>
+          <w:lang w:val="es-AR"/>
+        </w:rPr>
+      </w:pPr>
+      <w:r>
+        <w:rPr>
+          <w:lang w:val="es-AR"/>
+        </w:rPr>
+        <w:t xml:space="preserve">Para evitar la inclusión directa de credenciales en el código fuente, se optó por externalizar la configuración utilizando el sistema de propiedades de Spring </w:t>
+      </w:r>
+      <w:proofErr w:type="spellStart"/>
+      <w:r>
+        <w:rPr>
+          <w:lang w:val="es-AR"/>
+        </w:rPr>
+        <w:t>Boot</w:t>
+      </w:r>
+      <w:proofErr w:type="spellEnd"/>
+      <w:r>
+        <w:rPr>
+          <w:lang w:val="es-AR"/>
+        </w:rPr>
+        <w:t>. Las credenciales de acceso a la API (</w:t>
+      </w:r>
+      <w:proofErr w:type="spellStart"/>
+      <w:proofErr w:type="gramStart"/>
+      <w:r>
+        <w:rPr>
+          <w:i/>
+          <w:iCs/>
+          <w:lang w:val="es-AR"/>
+        </w:rPr>
+        <w:t>api.email</w:t>
+      </w:r>
+      <w:proofErr w:type="spellEnd"/>
+      <w:proofErr w:type="gramEnd"/>
+      <w:r>
+        <w:rPr>
+          <w:lang w:val="es-AR"/>
+        </w:rPr>
+        <w:t xml:space="preserve">, </w:t>
+      </w:r>
+      <w:proofErr w:type="spellStart"/>
+      <w:proofErr w:type="gramStart"/>
+      <w:r>
+        <w:rPr>
+          <w:i/>
+          <w:iCs/>
+          <w:lang w:val="es-AR"/>
+        </w:rPr>
+        <w:t>api.password</w:t>
+      </w:r>
+      <w:proofErr w:type="spellEnd"/>
+      <w:proofErr w:type="gramEnd"/>
+      <w:r>
+        <w:rPr>
+          <w:lang w:val="es-AR"/>
+        </w:rPr>
+        <w:t xml:space="preserve">, </w:t>
+      </w:r>
+      <w:proofErr w:type="spellStart"/>
+      <w:proofErr w:type="gramStart"/>
+      <w:r>
+        <w:rPr>
+          <w:i/>
+          <w:iCs/>
+          <w:lang w:val="es-AR"/>
+        </w:rPr>
+        <w:t>api.baseUrl</w:t>
+      </w:r>
+      <w:proofErr w:type="spellEnd"/>
+      <w:proofErr w:type="gramEnd"/>
+      <w:r>
+        <w:rPr>
+          <w:lang w:val="es-AR"/>
+        </w:rPr>
+        <w:t xml:space="preserve">) se definen en el archivo </w:t>
+      </w:r>
+      <w:proofErr w:type="spellStart"/>
+      <w:proofErr w:type="gramStart"/>
+      <w:r>
+        <w:rPr>
+          <w:i/>
+          <w:iCs/>
+          <w:lang w:val="es-AR"/>
+        </w:rPr>
+        <w:t>application.properties</w:t>
+      </w:r>
+      <w:proofErr w:type="spellEnd"/>
+      <w:proofErr w:type="gramEnd"/>
+      <w:r>
+        <w:rPr>
+          <w:lang w:val="es-AR"/>
+        </w:rPr>
+        <w:t xml:space="preserve"> y son inyectadas en los servicios utilizando la anotación </w:t>
+      </w:r>
+      <w:r>
+        <w:rPr>
+          <w:i/>
+          <w:iCs/>
+          <w:lang w:val="es-AR"/>
+        </w:rPr>
+        <w:t>@Value</w:t>
+      </w:r>
+      <w:r>
+        <w:rPr>
+          <w:lang w:val="es-AR"/>
+        </w:rPr>
+        <w:t>. Esta práctica promueve la seguridad, la portabilidad y la reutilización del código en distintos entornos (desarrollo, testeo, producción).</w:t>
+      </w:r>
     </w:p>
     <w:sectPr>
       <w:headerReference w:type="default" r:id="rId9"/>
@@ -2674,7 +3219,7 @@
               <w:noProof/>
               <w:sz w:val="20"/>
             </w:rPr>
-            <w:instrText>4</w:instrText>
+            <w:instrText>5</w:instrText>
           </w:r>
           <w:r>
             <w:rPr>
@@ -2711,7 +3256,7 @@
               <w:noProof/>
               <w:sz w:val="20"/>
             </w:rPr>
-            <w:t>3</w:t>
+            <w:t>4</w:t>
           </w:r>
           <w:r>
             <w:rPr>
@@ -2953,9 +3498,9 @@
 <file path=word/numbering.xml><?xml version="1.0" encoding="utf-8"?>
 <w:numbering xmlns:wpc="http://schemas.microsoft.com/office/word/2010/wordprocessingCanvas" xmlns:cx="http://schemas.microsoft.com/office/drawing/2014/chartex" xmlns:cx1="http://schemas.microsoft.com/office/drawing/2015/9/8/chartex" xmlns:cx2="http://schemas.microsoft.com/office/drawing/2015/10/21/chartex" xmlns:cx3="http://schemas.microsoft.com/office/drawing/2016/5/9/chartex" xmlns:cx4="http://schemas.microsoft.com/office/drawing/2016/5/10/chartex" xmlns:cx5="http://schemas.microsoft.com/office/drawing/2016/5/11/chartex" xmlns:cx6="http://schemas.microsoft.com/office/drawing/2016/5/12/chartex" xmlns:cx7="http://schemas.microsoft.com/office/drawing/2016/5/13/chartex" xmlns:cx8="http://schemas.microsoft.com/office/drawing/2016/5/14/chartex" xmlns:mc="http://schemas.openxmlformats.org/markup-compatibility/2006" xmlns:aink="http://schemas.microsoft.com/office/drawing/2016/ink" xmlns:am3d="http://schemas.microsoft.com/office/drawing/2017/model3d" xmlns:o="urn:schemas-microsoft-com:office:office" xmlns:oel="http://schemas.microsoft.com/office/2019/extlst" xmlns:r="http://schemas.openxmlformats.org/officeDocument/2006/relationships" xmlns:m="http://schemas.openxmlformats.org/officeDocument/2006/math" xmlns:v="urn:schemas-microsoft-com:vml" xmlns:wp14="http://schemas.microsoft.com/office/word/2010/wordprocessingDrawing" xmlns:wp="http://schemas.openxmlformats.org/drawingml/2006/wordprocessingDrawing" xmlns:w10="urn:schemas-microsoft-com:office:word" xmlns:w="http://schemas.openxmlformats.org/wordprocessingml/2006/main" xmlns:w14="http://schemas.microsoft.com/office/word/2010/wordml" xmlns:w15="http://schemas.microsoft.com/office/word/2012/wordml" xmlns:w16cex="http://schemas.microsoft.com/office/word/2018/wordml/cex" xmlns:w16cid="http://schemas.microsoft.com/office/word/2016/wordml/cid" xmlns:w16="http://schemas.microsoft.com/office/word/2018/wordml" xmlns:w16du="http://schemas.microsoft.com/office/word/2023/wordml/word16du" xmlns:w16sdtdh="http://schemas.microsoft.com/office/word/2020/wordml/sdtdatahash" xmlns:w16sdtfl="http://schemas.microsoft.com/office/word/2024/wordml/sdtformatlock" xmlns:w16se="http://schemas.microsoft.com/office/word/2015/wordml/symex" xmlns:wpg="http://schemas.microsoft.com/office/word/2010/wordprocessingGroup" xmlns:wpi="http://schemas.microsoft.com/office/word/2010/wordprocessingInk" xmlns:wne="http://schemas.microsoft.com/office/word/2006/wordml" xmlns:wps="http://schemas.microsoft.com/office/word/2010/wordprocessingShape" mc:Ignorable="w14 w15 w16se w16cid w16 w16cex w16sdtdh w16sdtfl w16du wp14">
   <w:abstractNum w:abstractNumId="0" w15:restartNumberingAfterBreak="0">
-    <w:nsid w:val="2CE620F2"/>
+    <w:nsid w:val="1D5175C2"/>
     <w:multiLevelType w:val="hybridMultilevel"/>
-    <w:tmpl w:val="BDD29E84"/>
+    <w:tmpl w:val="DA545142"/>
     <w:lvl w:ilvl="0" w:tplc="2C0A000F">
       <w:start w:val="1"/>
       <w:numFmt w:val="decimal"/>
@@ -2964,8 +3509,95 @@
       <w:pPr>
         <w:ind w:left="360" w:hanging="360"/>
       </w:pPr>
+    </w:lvl>
+    <w:lvl w:ilvl="1" w:tplc="2C0A0019" w:tentative="1">
+      <w:start w:val="1"/>
+      <w:numFmt w:val="lowerLetter"/>
+      <w:lvlText w:val="%2."/>
+      <w:lvlJc w:val="left"/>
+      <w:pPr>
+        <w:ind w:left="1080" w:hanging="360"/>
+      </w:pPr>
+    </w:lvl>
+    <w:lvl w:ilvl="2" w:tplc="2C0A001B" w:tentative="1">
+      <w:start w:val="1"/>
+      <w:numFmt w:val="lowerRoman"/>
+      <w:lvlText w:val="%3."/>
+      <w:lvlJc w:val="right"/>
+      <w:pPr>
+        <w:ind w:left="1800" w:hanging="180"/>
+      </w:pPr>
+    </w:lvl>
+    <w:lvl w:ilvl="3" w:tplc="2C0A000F" w:tentative="1">
+      <w:start w:val="1"/>
+      <w:numFmt w:val="decimal"/>
+      <w:lvlText w:val="%4."/>
+      <w:lvlJc w:val="left"/>
+      <w:pPr>
+        <w:ind w:left="2520" w:hanging="360"/>
+      </w:pPr>
+    </w:lvl>
+    <w:lvl w:ilvl="4" w:tplc="2C0A0019" w:tentative="1">
+      <w:start w:val="1"/>
+      <w:numFmt w:val="lowerLetter"/>
+      <w:lvlText w:val="%5."/>
+      <w:lvlJc w:val="left"/>
+      <w:pPr>
+        <w:ind w:left="3240" w:hanging="360"/>
+      </w:pPr>
+    </w:lvl>
+    <w:lvl w:ilvl="5" w:tplc="2C0A001B" w:tentative="1">
+      <w:start w:val="1"/>
+      <w:numFmt w:val="lowerRoman"/>
+      <w:lvlText w:val="%6."/>
+      <w:lvlJc w:val="right"/>
+      <w:pPr>
+        <w:ind w:left="3960" w:hanging="180"/>
+      </w:pPr>
+    </w:lvl>
+    <w:lvl w:ilvl="6" w:tplc="2C0A000F" w:tentative="1">
+      <w:start w:val="1"/>
+      <w:numFmt w:val="decimal"/>
+      <w:lvlText w:val="%7."/>
+      <w:lvlJc w:val="left"/>
+      <w:pPr>
+        <w:ind w:left="4680" w:hanging="360"/>
+      </w:pPr>
+    </w:lvl>
+    <w:lvl w:ilvl="7" w:tplc="2C0A0019" w:tentative="1">
+      <w:start w:val="1"/>
+      <w:numFmt w:val="lowerLetter"/>
+      <w:lvlText w:val="%8."/>
+      <w:lvlJc w:val="left"/>
+      <w:pPr>
+        <w:ind w:left="5400" w:hanging="360"/>
+      </w:pPr>
+    </w:lvl>
+    <w:lvl w:ilvl="8" w:tplc="2C0A001B" w:tentative="1">
+      <w:start w:val="1"/>
+      <w:numFmt w:val="lowerRoman"/>
+      <w:lvlText w:val="%9."/>
+      <w:lvlJc w:val="right"/>
+      <w:pPr>
+        <w:ind w:left="6120" w:hanging="180"/>
+      </w:pPr>
+    </w:lvl>
+  </w:abstractNum>
+  <w:abstractNum w:abstractNumId="1" w15:restartNumberingAfterBreak="0">
+    <w:nsid w:val="2CE620F2"/>
+    <w:multiLevelType w:val="hybridMultilevel"/>
+    <w:tmpl w:val="B300920A"/>
+    <w:lvl w:ilvl="0" w:tplc="1098D8A6">
+      <w:start w:val="1"/>
+      <w:numFmt w:val="decimal"/>
+      <w:lvlText w:val="%1."/>
+      <w:lvlJc w:val="left"/>
+      <w:pPr>
+        <w:ind w:left="360" w:hanging="360"/>
+      </w:pPr>
       <w:rPr>
         <w:rFonts w:hint="default"/>
+        <w:lang w:val="es-AR"/>
       </w:rPr>
     </w:lvl>
     <w:lvl w:ilvl="1" w:tplc="2C0A0019" w:tentative="1">
@@ -3041,7 +3673,7 @@
       </w:pPr>
     </w:lvl>
   </w:abstractNum>
-  <w:abstractNum w:abstractNumId="1" w15:restartNumberingAfterBreak="0">
+  <w:abstractNum w:abstractNumId="2" w15:restartNumberingAfterBreak="0">
     <w:nsid w:val="427015FF"/>
     <w:multiLevelType w:val="hybridMultilevel"/>
     <w:tmpl w:val="050612FA"/>
@@ -3128,9 +3760,12 @@
     </w:lvl>
   </w:abstractNum>
   <w:num w:numId="1" w16cid:durableId="599140409">
+    <w:abstractNumId w:val="2"/>
+  </w:num>
+  <w:num w:numId="2" w16cid:durableId="1095125649">
     <w:abstractNumId w:val="1"/>
   </w:num>
-  <w:num w:numId="2" w16cid:durableId="1095125649">
+  <w:num w:numId="3" w16cid:durableId="994065091">
     <w:abstractNumId w:val="0"/>
   </w:num>
 </w:numbering>
@@ -3591,6 +4226,7 @@
   <w:style w:type="character" w:default="1" w:styleId="Fuentedeprrafopredeter">
     <w:name w:val="Default Paragraph Font"/>
     <w:uiPriority w:val="1"/>
+    <w:semiHidden/>
     <w:unhideWhenUsed/>
   </w:style>
   <w:style w:type="table" w:default="1" w:styleId="Tablanormal">

</xml_diff>

<commit_message>
actualizo decisiones de diseño
</commit_message>
<xml_diff>
--- a/docs/decisiones_de_disenio.docx
+++ b/docs/decisiones_de_disenio.docx
@@ -1312,13 +1312,7 @@
         <w:rPr>
           <w:color w:val="000000"/>
         </w:rPr>
-        <w:t>Como persona contribuyente, deseo poder solicitar la eliminació</w:t>
-      </w:r>
-      <w:r>
-        <w:rPr>
-          <w:color w:val="000000"/>
-        </w:rPr>
-        <w:t xml:space="preserve">n de un hecho. </w:t>
+        <w:t xml:space="preserve">Como persona contribuyente, deseo poder solicitar la eliminación de un hecho. </w:t>
       </w:r>
     </w:p>
     <w:p>
@@ -1361,13 +1355,7 @@
         <w:jc w:val="both"/>
       </w:pPr>
       <w:r>
-        <w:t>En esta etapa del diseño, se entiende a los hechos como unidades de información relevantes que deben ser almacenadas, buscadas y eventualmente compartidas. Cada hecho cuenta con un título, una descripción, una categoría, una ubicación geográfica, fechas as</w:t>
-      </w:r>
-      <w:r>
-        <w:t>ociadas (fecha del acontecimiento y fecha de carga), un origen que da cuenta de quién o qué lo reportó, y contenido multimedia vinculado. Además, se incluye un atributo booleano eliminado que permite representar la eliminación lógica del hecho sin quitarlo</w:t>
-      </w:r>
-      <w:r>
-        <w:t xml:space="preserve"> del sistema, conservando así trazabilidad.</w:t>
+        <w:t>En esta etapa del diseño, se entiende a los hechos como unidades de información relevantes que deben ser almacenadas, buscadas y eventualmente compartidas. Cada hecho cuenta con un título, una descripción, una categoría, una ubicación geográfica, fechas asociadas (fecha del acontecimiento y fecha de carga), un origen que da cuenta de quién o qué lo reportó, y contenido multimedia vinculado. Además, se incluye un atributo booleano eliminado que permite representar la eliminación lógica del hecho sin quitarlo del sistema, conservando así trazabilidad.</w:t>
       </w:r>
     </w:p>
     <w:p>
@@ -1400,10 +1388,7 @@
       </w:r>
       <w:proofErr w:type="spellEnd"/>
       <w:r>
-        <w:t>. Este enumerado permite distinguir entre hechos ingresados manualmente, imp</w:t>
-      </w:r>
-      <w:r>
-        <w:t xml:space="preserve">ortados desde </w:t>
+        <w:t xml:space="preserve">. Este enumerado permite distinguir entre hechos ingresados manualmente, importados desde </w:t>
       </w:r>
       <w:proofErr w:type="spellStart"/>
       <w:r>
@@ -1442,10 +1427,7 @@
         <w:t>Formato</w:t>
       </w:r>
       <w:r>
-        <w:t xml:space="preserve"> que contempla texto, imagen, audio o video. Esto aseg</w:t>
-      </w:r>
-      <w:r>
-        <w:t>ura la extensibilidad para nuevos tipos de contenido en el futuro.</w:t>
+        <w:t xml:space="preserve"> que contempla texto, imagen, audio o video. Esto asegura la extensibilidad para nuevos tipos de contenido en el futuro.</w:t>
       </w:r>
     </w:p>
     <w:p>
@@ -1477,10 +1459,7 @@
       </w:r>
       <w:proofErr w:type="spellEnd"/>
       <w:r>
-        <w:t xml:space="preserve"> para permitir a los usuarios administradores organizar hechos de acuerdo con un propósito determinado. Cada co</w:t>
-      </w:r>
-      <w:r>
-        <w:t>lección incluye un título, una descripción, un conjunto de hechos y un conjunto de filtros asociados que definen su criterio de selección.</w:t>
+        <w:t xml:space="preserve"> para permitir a los usuarios administradores organizar hechos de acuerdo con un propósito determinado. Cada colección incluye un título, una descripción, un conjunto de hechos y un conjunto de filtros asociados que definen su criterio de selección.</w:t>
       </w:r>
     </w:p>
     <w:p>
@@ -1502,10 +1481,7 @@
         <w:t>Filtro</w:t>
       </w:r>
       <w:r>
-        <w:t xml:space="preserve"> permite seleccionar hechos según tres criterios: la categoría, un rango de fechas y una zona geográf</w:t>
-      </w:r>
-      <w:r>
-        <w:t xml:space="preserve">ica. Para representar el área geográfica, se diseñó la clase </w:t>
+        <w:t xml:space="preserve"> permite seleccionar hechos según tres criterios: la categoría, un rango de fechas y una zona geográfica. Para representar el área geográfica, se diseñó la clase </w:t>
       </w:r>
       <w:r>
         <w:rPr>
@@ -1514,10 +1490,7 @@
         <w:t>Zona</w:t>
       </w:r>
       <w:r>
-        <w:t>, que contiene un conjunto de ubicaciones y un método que permite determinar si un hecho pertenece a dicha zona. Este enfoque proporciona un criterio espacial flexible y extensible para búsqu</w:t>
-      </w:r>
-      <w:r>
-        <w:t>edas geográficas.</w:t>
+        <w:t>, que contiene un conjunto de ubicaciones y un método que permite determinar si un hecho pertenece a dicha zona. Este enfoque proporciona un criterio espacial flexible y extensible para búsquedas geográficas.</w:t>
       </w:r>
     </w:p>
     <w:p>
@@ -1552,10 +1525,7 @@
       </w:pPr>
       <w:r>
         <w:lastRenderedPageBreak/>
-        <w:t>Importación y</w:t>
-      </w:r>
-      <w:r>
-        <w:t xml:space="preserve"> Contribución de Hechos</w:t>
+        <w:t>Importación y Contribución de Hechos</w:t>
       </w:r>
     </w:p>
     <w:p>
@@ -1574,10 +1544,7 @@
       </w:r>
       <w:proofErr w:type="spellEnd"/>
       <w:r>
-        <w:t>, que encapsula la lógica necesaria para la carga de hechos des</w:t>
-      </w:r>
-      <w:r>
-        <w:t xml:space="preserve">de fuentes externas, utilizando el patrón </w:t>
+        <w:t xml:space="preserve">, que encapsula la lógica necesaria para la carga de hechos desde fuentes externas, utilizando el patrón </w:t>
       </w:r>
       <w:proofErr w:type="spellStart"/>
       <w:r>
@@ -1604,10 +1571,7 @@
         <w:pStyle w:val="Ttulo3"/>
       </w:pPr>
       <w:r>
-        <w:t>Solicitudes de Eliminac</w:t>
-      </w:r>
-      <w:r>
-        <w:t>ión</w:t>
+        <w:t>Solicitudes de Eliminación</w:t>
       </w:r>
     </w:p>
     <w:p>
@@ -1624,10 +1588,7 @@
         <w:t>Solicitud</w:t>
       </w:r>
       <w:r>
-        <w:t>, que contiene referencias al hecho en cuestión, un estado</w:t>
-      </w:r>
-      <w:r>
-        <w:t xml:space="preserve"> (pendiente, aceptada o rechazada), y datos del responsable y supervisor de la solicitud.</w:t>
+        <w:t>, que contiene referencias al hecho en cuestión, un estado (pendiente, aceptada o rechazada), y datos del responsable y supervisor de la solicitud.</w:t>
       </w:r>
     </w:p>
     <w:p>
@@ -1648,10 +1609,7 @@
       </w:r>
       <w:proofErr w:type="spellEnd"/>
       <w:r>
-        <w:t xml:space="preserve"> evalúa si existe fundamento para proceder con la solicitud, promoviendo así una administración responsable del contenido. Esta estructura permi</w:t>
-      </w:r>
-      <w:r>
-        <w:t>te incorporar un flujo de revisión que podrá expandirse a otras operaciones como ediciones o validaciones de hechos en versiones futuras.</w:t>
+        <w:t xml:space="preserve"> evalúa si existe fundamento para proceder con la solicitud, promoviendo así una administración responsable del contenido. Esta estructura permite incorporar un flujo de revisión que podrá expandirse a otras operaciones como ediciones o validaciones de hechos en versiones futuras.</w:t>
       </w:r>
     </w:p>
     <w:p>
@@ -1704,10 +1662,7 @@
         <w:jc w:val="both"/>
       </w:pPr>
       <w:r>
-        <w:t>Se reemplazó la clase Filtro original por un co</w:t>
-      </w:r>
-      <w:r>
-        <w:t xml:space="preserve">njunto de clases específicas que implementan la interfaz </w:t>
+        <w:t xml:space="preserve">Se reemplazó la clase Filtro original por un conjunto de clases específicas que implementan la interfaz </w:t>
       </w:r>
       <w:proofErr w:type="spellStart"/>
       <w:r>
@@ -1743,10 +1698,7 @@
         <w:t>hecho: Hecho)</w:t>
       </w:r>
       <w:r>
-        <w:t xml:space="preserve"> y permite encapsular la lógica correspondiente a cada criterio de filtrado. Actualmente, se implementan estrategias de filtra</w:t>
-      </w:r>
-      <w:r>
-        <w:t>do por zona, fecha, título y categoría. Esta decisión favorece la reutilización de componentes, facilita la incorporación de nuevos tipos de filtro sin afectar los existentes y permite componer dinámicamente distintos filtros según el contexto de uso.</w:t>
+        <w:t xml:space="preserve"> y permite encapsular la lógica correspondiente a cada criterio de filtrado. Actualmente, se implementan estrategias de filtrado por zona, fecha, título y categoría. Esta decisión favorece la reutilización de componentes, facilita la incorporación de nuevos tipos de filtro sin afectar los existentes y permite componer dinámicamente distintos filtros según el contexto de uso.</w:t>
       </w:r>
     </w:p>
     <w:p>
@@ -1759,10 +1711,7 @@
         <w:pStyle w:val="Ttulo3"/>
       </w:pPr>
       <w:r>
-        <w:t>Int</w:t>
-      </w:r>
-      <w:r>
-        <w:t xml:space="preserve">roducción de la fuente de datos </w:t>
+        <w:t xml:space="preserve">Introducción de la fuente de datos </w:t>
       </w:r>
       <w:proofErr w:type="spellStart"/>
       <w:r>
@@ -1826,34 +1775,74 @@
         <w:rPr>
           <w:i/>
         </w:rPr>
-        <w:t>FiltroStrateg</w:t>
-      </w:r>
+        <w:t>FiltroStrategy</w:t>
+      </w:r>
+      <w:proofErr w:type="spellEnd"/>
       <w:r>
         <w:rPr>
           <w:i/>
         </w:rPr>
-        <w:t>y</w:t>
-      </w:r>
-      <w:proofErr w:type="spellEnd"/>
+        <w:t>&gt;): Set&lt;Hecho&gt;</w:t>
+      </w:r>
+      <w:r>
+        <w:t xml:space="preserve">, lo cual estandariza el mecanismo de obtención de hechos y permite extender el sistema con nuevas fuentes (por ejemplo, servicios web o </w:t>
+      </w:r>
+      <w:proofErr w:type="spellStart"/>
+      <w:r>
+        <w:t>APIs</w:t>
+      </w:r>
+      <w:proofErr w:type="spellEnd"/>
+      <w:r>
+        <w:t xml:space="preserve"> externas) sin afectar el comportamiento de las colecciones. Esta abstracción promueve la apertura del diseño a cambios futuros y mantiene bajo acoplamiento con las clases consumidoras.</w:t>
+      </w:r>
+    </w:p>
+    <w:p>
+      <w:pPr>
+        <w:jc w:val="both"/>
+      </w:pPr>
+    </w:p>
+    <w:p>
+      <w:pPr>
+        <w:pStyle w:val="Ttulo3"/>
+      </w:pPr>
+      <w:r>
+        <w:t xml:space="preserve">Delegación de la lectura de archivos al patrón </w:t>
+      </w:r>
+      <w:proofErr w:type="spellStart"/>
+      <w:r>
+        <w:t>Adapter</w:t>
+      </w:r>
+      <w:proofErr w:type="spellEnd"/>
+    </w:p>
+    <w:p>
+      <w:pPr>
+        <w:jc w:val="both"/>
+      </w:pPr>
+      <w:r>
+        <w:t xml:space="preserve">Se delegó en </w:t>
+      </w:r>
+      <w:proofErr w:type="spellStart"/>
       <w:r>
         <w:rPr>
           <w:i/>
         </w:rPr>
-        <w:t>&gt;): Set&lt;Hecho&gt;</w:t>
-      </w:r>
-      <w:r>
-        <w:t xml:space="preserve">, lo cual estandariza el mecanismo de obtención de hechos y permite extender el sistema con nuevas fuentes (por ejemplo, servicios web o </w:t>
-      </w:r>
-      <w:proofErr w:type="spellStart"/>
-      <w:r>
-        <w:t>APIs</w:t>
-      </w:r>
-      <w:proofErr w:type="spellEnd"/>
-      <w:r>
-        <w:t xml:space="preserve"> externas) sin afectar el comportamiento de las colecciones. Esta abstracción promueve la apertura d</w:t>
-      </w:r>
-      <w:r>
-        <w:t>el diseño a cambios futuros y mantiene bajo acoplamiento con las clases consumidoras.</w:t>
+        <w:t>FuenteEstaticaCsv</w:t>
+      </w:r>
+      <w:proofErr w:type="spellEnd"/>
+      <w:r>
+        <w:t xml:space="preserve"> la responsabilidad de interactuar con el lector de archivos CSV, el cual se encuentra encapsulado mediante el patrón </w:t>
+      </w:r>
+      <w:proofErr w:type="spellStart"/>
+      <w:r>
+        <w:t>Adapter</w:t>
+      </w:r>
+      <w:proofErr w:type="spellEnd"/>
+      <w:r>
+        <w:t xml:space="preserve">. Esto permite reemplazar fácilmente el componente lector sin necesidad de modificar otras partes del sistema, cumpliendo con los principios de inversión de </w:t>
+      </w:r>
+      <w:r>
+        <w:lastRenderedPageBreak/>
+        <w:t>dependencias y segregación de interfaces. El adaptador asegura además la compatibilidad con diferentes formatos de entrada o librerías externas.</w:t>
       </w:r>
     </w:p>
     <w:p>
@@ -1866,49 +1855,24 @@
         <w:pStyle w:val="Ttulo3"/>
       </w:pPr>
       <w:r>
-        <w:t xml:space="preserve">Delegación de la lectura de archivos al patrón </w:t>
-      </w:r>
-      <w:proofErr w:type="spellStart"/>
-      <w:r>
-        <w:t>Adapter</w:t>
-      </w:r>
-      <w:proofErr w:type="spellEnd"/>
-    </w:p>
-    <w:p>
-      <w:pPr>
-        <w:jc w:val="both"/>
-      </w:pPr>
-      <w:r>
-        <w:t xml:space="preserve">Se delegó en </w:t>
-      </w:r>
-      <w:proofErr w:type="spellStart"/>
+        <w:t>Incorporación del historial de estados en Solicitud</w:t>
+      </w:r>
+    </w:p>
+    <w:p>
+      <w:pPr>
+        <w:jc w:val="both"/>
+      </w:pPr>
+      <w:r>
+        <w:t xml:space="preserve">Con el fin de mejorar la trazabilidad y el seguimiento de las decisiones tomadas sobre las solicitudes, se incorporó un historial de estados dentro de la clase </w:t>
+      </w:r>
       <w:r>
         <w:rPr>
           <w:i/>
         </w:rPr>
-        <w:t>FuenteEstaticaCsv</w:t>
-      </w:r>
-      <w:proofErr w:type="spellEnd"/>
-      <w:r>
-        <w:t xml:space="preserve"> la responsabilidad de interactuar con el lector de archivos CSV, el cual se encuent</w:t>
-      </w:r>
-      <w:r>
-        <w:t xml:space="preserve">ra encapsulado mediante el patrón </w:t>
-      </w:r>
-      <w:proofErr w:type="spellStart"/>
-      <w:r>
-        <w:t>Adapter</w:t>
-      </w:r>
-      <w:proofErr w:type="spellEnd"/>
-      <w:r>
-        <w:t xml:space="preserve">. Esto permite reemplazar fácilmente el componente lector sin necesidad de modificar otras partes del sistema, cumpliendo con los principios de inversión de </w:t>
-      </w:r>
-      <w:r>
-        <w:lastRenderedPageBreak/>
-        <w:t>dependencias y segregación de interfaces. El adaptador ase</w:t>
-      </w:r>
-      <w:r>
-        <w:t>gura además la compatibilidad con diferentes formatos de entrada o librerías externas.</w:t>
+        <w:t>Solicitud</w:t>
+      </w:r>
+      <w:r>
+        <w:t>. Esto permite registrar cada transición del atributo estado (pendiente, aceptada o rechazada), preservando un registro completo de la evolución de cada solicitud. Esta mejora resulta clave en escenarios que requieren auditoría o análisis retrospectivo.</w:t>
       </w:r>
     </w:p>
     <w:p>
@@ -1921,27 +1885,24 @@
         <w:pStyle w:val="Ttulo3"/>
       </w:pPr>
       <w:r>
-        <w:t>Incorporación del historial de estados en Solicitud</w:t>
-      </w:r>
-    </w:p>
-    <w:p>
-      <w:pPr>
-        <w:jc w:val="both"/>
-      </w:pPr>
-      <w:r>
-        <w:t xml:space="preserve">Con el fin de mejorar la trazabilidad y el seguimiento de las decisiones tomadas sobre las solicitudes, se incorporó un historial de estados dentro de la clase </w:t>
+        <w:t>Asociación de múltiples contenidos multimedia en Hecho</w:t>
+      </w:r>
+    </w:p>
+    <w:p>
+      <w:pPr>
+        <w:jc w:val="both"/>
+      </w:pPr>
+      <w:r>
+        <w:t xml:space="preserve">La clase </w:t>
       </w:r>
       <w:r>
         <w:rPr>
           <w:i/>
         </w:rPr>
-        <w:t>Solicitud</w:t>
-      </w:r>
-      <w:r>
-        <w:t>. Esto permite registrar cada transición del atributo estado (pendiente, aceptada o rec</w:t>
-      </w:r>
-      <w:r>
-        <w:t>hazada), preservando un registro completo de la evolución de cada solicitud. Esta mejora resulta clave en escenarios que requieren auditoría o análisis retrospectivo.</w:t>
+        <w:t>Hecho</w:t>
+      </w:r>
+      <w:r>
+        <w:t xml:space="preserve"> fue modificada para permitir la asociación con múltiples objetos de tipo Multimedia. Esta decisión responde a la necesidad de representar con mayor precisión los distintos tipos de contenido que pueden acompañar a un hecho, como imágenes, audios, videos y texto. Se mejora así la expresividad del modelo y se habilita un manejo más completo de las evidencias relacionadas con los hechos registrados.</w:t>
       </w:r>
     </w:p>
     <w:p>
@@ -1954,30 +1915,44 @@
         <w:pStyle w:val="Ttulo3"/>
       </w:pPr>
       <w:r>
-        <w:t>Asociación de múltiples contenidos multimedia en Hecho</w:t>
-      </w:r>
-    </w:p>
-    <w:p>
-      <w:pPr>
-        <w:jc w:val="both"/>
-      </w:pPr>
-      <w:r>
-        <w:t xml:space="preserve">La clase </w:t>
+        <w:t>Introducción de la clase Lugar</w:t>
+      </w:r>
+    </w:p>
+    <w:p>
+      <w:pPr>
+        <w:jc w:val="both"/>
+      </w:pPr>
+      <w:r>
+        <w:t xml:space="preserve">Con el objetivo de reflejar más adecuadamente las jerarquías geográficas, se creó la clase </w:t>
       </w:r>
       <w:r>
         <w:rPr>
           <w:i/>
         </w:rPr>
-        <w:t>Hecho</w:t>
-      </w:r>
-      <w:r>
-        <w:t xml:space="preserve"> fue modificada par</w:t>
-      </w:r>
-      <w:r>
-        <w:t>a permitir la asociación con múltiples objetos de tipo Multimedia. Esta decisión responde a la necesidad de representar con mayor precisión los distintos tipos de contenido que pueden acompañar a un hecho, como imágenes, audios, videos y texto. Se mejora a</w:t>
-      </w:r>
-      <w:r>
-        <w:t>sí la expresividad del modelo y se habilita un manejo más completo de las evidencias relacionadas con los hechos registrados.</w:t>
+        <w:t>Lugar</w:t>
+      </w:r>
+      <w:r>
+        <w:t xml:space="preserve">, la cual posee dos atributos: nombre y tipo. Este último se modela mediante el enumerado </w:t>
+      </w:r>
+      <w:proofErr w:type="spellStart"/>
+      <w:r>
+        <w:rPr>
+          <w:i/>
+        </w:rPr>
+        <w:t>TipoLugar</w:t>
+      </w:r>
+      <w:proofErr w:type="spellEnd"/>
+      <w:r>
+        <w:t xml:space="preserve">, que contempla los valores </w:t>
+      </w:r>
+      <w:r>
+        <w:rPr>
+          <w:i/>
+        </w:rPr>
+        <w:t>LOCALIDAD, MUNICIPIO y PROVINCIA</w:t>
+      </w:r>
+      <w:r>
+        <w:t>. Esta abstracción permite representar de forma más estructurada los niveles territoriales involucrados en la ubicación de los hechos.</w:t>
       </w:r>
     </w:p>
     <w:p>
@@ -1990,15 +1965,15 @@
         <w:pStyle w:val="Ttulo3"/>
       </w:pPr>
       <w:r>
-        <w:t>Introducción de la clase Lugar</w:t>
-      </w:r>
-    </w:p>
-    <w:p>
-      <w:pPr>
-        <w:jc w:val="both"/>
-      </w:pPr>
-      <w:r>
-        <w:t xml:space="preserve">Con el objetivo de reflejar más adecuadamente las jerarquías geográficas, se creó la clase </w:t>
+        <w:t>Refactorización de la clase Ubicación</w:t>
+      </w:r>
+    </w:p>
+    <w:p>
+      <w:pPr>
+        <w:jc w:val="both"/>
+      </w:pPr>
+      <w:r>
+        <w:t xml:space="preserve">Como complemento a la introducción de </w:t>
       </w:r>
       <w:r>
         <w:rPr>
@@ -2007,116 +1982,60 @@
         <w:t>Lugar</w:t>
       </w:r>
       <w:r>
-        <w:t xml:space="preserve">, la cual posee dos atributos: nombre y tipo. Este último se modela mediante el enumerado </w:t>
+        <w:t xml:space="preserve">, se actualizó la clase </w:t>
       </w:r>
       <w:proofErr w:type="spellStart"/>
       <w:r>
         <w:rPr>
           <w:i/>
         </w:rPr>
-        <w:t>TipoLugar</w:t>
-      </w:r>
-      <w:proofErr w:type="spellEnd"/>
-      <w:r>
-        <w:t xml:space="preserve">, que contempla los valores </w:t>
-      </w:r>
+        <w:t>Ubicacion</w:t>
+      </w:r>
+      <w:proofErr w:type="spellEnd"/>
+      <w:r>
+        <w:t xml:space="preserve"> para incluir los atributos </w:t>
+      </w:r>
+      <w:proofErr w:type="spellStart"/>
       <w:r>
         <w:rPr>
           <w:i/>
         </w:rPr>
-        <w:t>LOCALIDAD, MUNICIPIO y PROVINCIA</w:t>
-      </w:r>
-      <w:r>
-        <w:t>. Esta abstracción permite representar de forma más estructurada los niveles territoriales involu</w:t>
-      </w:r>
-      <w:r>
-        <w:t>crados en la ubicación de los hechos.</w:t>
-      </w:r>
-    </w:p>
-    <w:p>
-      <w:pPr>
-        <w:jc w:val="both"/>
-      </w:pPr>
-    </w:p>
-    <w:p>
-      <w:pPr>
-        <w:pStyle w:val="Ttulo3"/>
-      </w:pPr>
-      <w:r>
-        <w:t>Refactorización de la clase Ubicación</w:t>
-      </w:r>
-    </w:p>
-    <w:p>
-      <w:pPr>
-        <w:jc w:val="both"/>
-      </w:pPr>
-      <w:r>
-        <w:t xml:space="preserve">Como complemento a la introducción de </w:t>
-      </w:r>
+        <w:t>direccion</w:t>
+      </w:r>
+      <w:proofErr w:type="spellEnd"/>
       <w:r>
         <w:rPr>
           <w:i/>
         </w:rPr>
-        <w:t>Lugar</w:t>
-      </w:r>
-      <w:r>
-        <w:t xml:space="preserve">, se actualizó la clase </w:t>
+        <w:t xml:space="preserve">: </w:t>
       </w:r>
       <w:proofErr w:type="spellStart"/>
       <w:r>
         <w:rPr>
           <w:i/>
         </w:rPr>
-        <w:t>Ubicacion</w:t>
-      </w:r>
-      <w:proofErr w:type="spellEnd"/>
-      <w:r>
-        <w:t xml:space="preserve"> para incluir los atributos </w:t>
+        <w:t>String</w:t>
+      </w:r>
+      <w:proofErr w:type="spellEnd"/>
+      <w:r>
+        <w:t xml:space="preserve"> y </w:t>
       </w:r>
       <w:proofErr w:type="spellStart"/>
       <w:r>
         <w:rPr>
           <w:i/>
         </w:rPr>
-        <w:t>direccion</w:t>
+        <w:t>referenciaLugar</w:t>
       </w:r>
       <w:proofErr w:type="spellEnd"/>
       <w:r>
         <w:rPr>
           <w:i/>
         </w:rPr>
-        <w:t xml:space="preserve">: </w:t>
-      </w:r>
-      <w:proofErr w:type="spellStart"/>
-      <w:r>
-        <w:rPr>
-          <w:i/>
-        </w:rPr>
-        <w:t>String</w:t>
-      </w:r>
-      <w:proofErr w:type="spellEnd"/>
-      <w:r>
-        <w:t xml:space="preserve"> y </w:t>
-      </w:r>
-      <w:proofErr w:type="spellStart"/>
-      <w:r>
-        <w:rPr>
-          <w:i/>
-        </w:rPr>
-        <w:t>referenciaLugar</w:t>
-      </w:r>
-      <w:proofErr w:type="spellEnd"/>
-      <w:r>
-        <w:rPr>
-          <w:i/>
-        </w:rPr>
         <w:t>: Lugar</w:t>
       </w:r>
       <w:r>
-        <w:t xml:space="preserve">. Esta modificación enriquece el </w:t>
-      </w:r>
-      <w:r>
-        <w:t>modelo al permitir representar ubicaciones con mayor nivel de detalle, facilitando también la interpretación geográfica de los hechos registrados y su posterior procesamiento o agrupamiento.</w:t>
+        <w:t>. Esta modificación enriquece el modelo al permitir representar ubicaciones con mayor nivel de detalle, facilitando también la interpretación geográfica de los hechos registrados y su posterior procesamiento o agrupamiento.</w:t>
       </w:r>
     </w:p>
     <w:p>
@@ -2176,13 +2095,7 @@
         <w:rPr>
           <w:color w:val="000000"/>
         </w:rPr>
-        <w:t>El Sistema debe permi</w:t>
-      </w:r>
-      <w:r>
-        <w:rPr>
-          <w:color w:val="000000"/>
-        </w:rPr>
-        <w:t>tir la creación de un hecho a partir de una fuente dinámica por parte de los contribuyentes.</w:t>
+        <w:t>El Sistema debe permitir la creación de un hecho a partir de una fuente dinámica por parte de los contribuyentes.</w:t>
       </w:r>
     </w:p>
     <w:p>
@@ -2232,13 +2145,7 @@
         <w:rPr>
           <w:color w:val="000000"/>
         </w:rPr>
-        <w:t xml:space="preserve">El Sistema debe permitir la obtención de todos los </w:t>
-      </w:r>
-      <w:r>
-        <w:rPr>
-          <w:color w:val="000000"/>
-        </w:rPr>
-        <w:t xml:space="preserve">hechos de las diferentes fuentes proxy tipo </w:t>
+        <w:t xml:space="preserve">El Sistema debe permitir la obtención de todos los hechos de las diferentes fuentes proxy tipo </w:t>
       </w:r>
       <w:proofErr w:type="spellStart"/>
       <w:r>
@@ -2303,13 +2210,7 @@
         <w:rPr>
           <w:color w:val="000000"/>
         </w:rPr>
-        <w:t>El Sistema debe permitir el rechazo de solicitudes de elimina</w:t>
-      </w:r>
-      <w:r>
-        <w:rPr>
-          <w:color w:val="000000"/>
-        </w:rPr>
-        <w:t>ción en forma automática cuando se detecta que se trata de spam. Se puede investigar sobre el algoritmo TF-IDF para la detección de spam. Utilizar filtros de spam básicos de forma local o utilizando un servicio externo.</w:t>
+        <w:t>El Sistema debe permitir el rechazo de solicitudes de eliminación en forma automática cuando se detecta que se trata de spam. Se puede investigar sobre el algoritmo TF-IDF para la detección de spam. Utilizar filtros de spam básicos de forma local o utilizando un servicio externo.</w:t>
       </w:r>
     </w:p>
     <w:p>
@@ -2317,10 +2218,7 @@
         <w:pStyle w:val="Ttulo3"/>
       </w:pPr>
       <w:r>
-        <w:t>Integración con API Externa de Desas</w:t>
-      </w:r>
-      <w:r>
-        <w:t>tres</w:t>
+        <w:t>Integración con API Externa de Desastres</w:t>
       </w:r>
     </w:p>
     <w:p>
@@ -2373,10 +2271,7 @@
       </w:r>
       <w:proofErr w:type="spellEnd"/>
       <w:r>
-        <w:t xml:space="preserve"> incluidos en el cuerpo de la petición, obt</w:t>
-      </w:r>
-      <w:r>
-        <w:t xml:space="preserve">eniendo un </w:t>
+        <w:t xml:space="preserve"> incluidos en el cuerpo de la petición, obteniendo un </w:t>
       </w:r>
       <w:proofErr w:type="spellStart"/>
       <w:r>
@@ -2408,10 +2303,7 @@
         <w:jc w:val="both"/>
       </w:pPr>
       <w:r>
-        <w:t>L</w:t>
-      </w:r>
-      <w:r>
-        <w:t xml:space="preserve">a API externa expone los desastres en forma paginada mediante los parámetros </w:t>
+        <w:t xml:space="preserve">La API externa expone los desastres en forma paginada mediante los parámetros </w:t>
       </w:r>
       <w:r>
         <w:rPr>
@@ -2457,10 +2349,7 @@
         <w:t>data</w:t>
       </w:r>
       <w:r>
-        <w:t>) como los metadatos asoci</w:t>
-      </w:r>
-      <w:r>
-        <w:t>ados a la paginación (página actual y final). Este diseño permite abstraer el proceso de paginación y facilita la futura reutilización con otros tipos de recursos que la API pueda proveer.</w:t>
+        <w:t>) como los metadatos asociados a la paginación (página actual y final). Este diseño permite abstraer el proceso de paginación y facilita la futura reutilización con otros tipos de recursos que la API pueda proveer.</w:t>
       </w:r>
     </w:p>
     <w:p>
@@ -2469,10 +2358,7 @@
         <w:jc w:val="both"/>
       </w:pPr>
       <w:r>
-        <w:t>El servicio que interactúa con esta API ofrece métodos para consult</w:t>
-      </w:r>
-      <w:r>
-        <w:t>ar una página específica de desastres (</w:t>
+        <w:t>El servicio que interactúa con esta API ofrece métodos para consultar una página específica de desastres (</w:t>
       </w:r>
       <w:proofErr w:type="spellStart"/>
       <w:r>
@@ -2502,10 +2388,7 @@
       </w:r>
       <w:proofErr w:type="spellEnd"/>
       <w:r>
-        <w:t xml:space="preserve"> se realiza utilizando objetos DTO que reflejan la estructura provista por la API, promoviendo así</w:t>
-      </w:r>
-      <w:r>
-        <w:t xml:space="preserve"> un acoplamiento explícito pero controlado con los datos externos.</w:t>
+        <w:t xml:space="preserve"> se realiza utilizando objetos DTO que reflejan la estructura provista por la API, promoviendo así un acoplamiento explícito pero controlado con los datos externos.</w:t>
       </w:r>
     </w:p>
     <w:p>
@@ -2644,10 +2527,7 @@
         <w:jc w:val="both"/>
       </w:pPr>
       <w:r>
-        <w:t>Cada colección tendrá como atributo un identificador el</w:t>
-      </w:r>
-      <w:r>
-        <w:t xml:space="preserve"> cual servirá para identificar cada instancia y obtener una colección especifica desde el </w:t>
+        <w:t xml:space="preserve">Cada colección tendrá como atributo un identificador el cual servirá para identificar cada instancia y obtener una colección especifica desde el </w:t>
       </w:r>
       <w:proofErr w:type="spellStart"/>
       <w:r>
@@ -2722,10 +2602,7 @@
       </w:r>
       <w:proofErr w:type="spellEnd"/>
       <w:r>
-        <w:t xml:space="preserve"> de la fuente a consumir, </w:t>
-      </w:r>
-      <w:r>
-        <w:t xml:space="preserve">los hechos de la fuente, y el tipo de origen de la fuente. Al momento de enviar consultas HTTP desde el </w:t>
+        <w:t xml:space="preserve"> de la fuente a consumir, los hechos de la fuente, y el tipo de origen de la fuente. Al momento de enviar consultas HTTP desde el </w:t>
       </w:r>
       <w:proofErr w:type="spellStart"/>
       <w:r>
@@ -2826,10 +2703,7 @@
       </w:r>
       <w:proofErr w:type="spellEnd"/>
       <w:r>
-        <w:t>, Proxy y Dinámi</w:t>
-      </w:r>
-      <w:r>
-        <w:t>ca.</w:t>
+        <w:t>, Proxy y Dinámica.</w:t>
       </w:r>
     </w:p>
     <w:p>
@@ -2904,10 +2778,7 @@
         <w:jc w:val="both"/>
       </w:pPr>
       <w:r>
-        <w:t>Las fuentes obtendrán los hechos de forma paginada para facilitar l</w:t>
-      </w:r>
-      <w:r>
-        <w:t xml:space="preserve">a visualización de los mismos. Como consecuencia de esto, las consultas recibidas por el </w:t>
+        <w:t xml:space="preserve">Las fuentes obtendrán los hechos de forma paginada para facilitar la visualización de los mismos. Como consecuencia de esto, las consultas recibidas por el </w:t>
       </w:r>
       <w:proofErr w:type="spellStart"/>
       <w:r>
@@ -2936,10 +2807,7 @@
         <w:jc w:val="both"/>
       </w:pPr>
       <w:r>
-        <w:t>Pa</w:t>
-      </w:r>
-      <w:r>
-        <w:t xml:space="preserve">ra la detección de solicitudes que contengan spam se utiliza la API provista por </w:t>
+        <w:t xml:space="preserve">Para la detección de solicitudes que contengan spam se utiliza la API provista por </w:t>
       </w:r>
       <w:hyperlink r:id="rId9">
         <w:r>
@@ -3011,14 +2879,7 @@
           <w:sz w:val="48"/>
           <w:szCs w:val="48"/>
         </w:rPr>
-        <w:t xml:space="preserve">Tercera </w:t>
-      </w:r>
-      <w:r>
-        <w:rPr>
-          <w:sz w:val="48"/>
-          <w:szCs w:val="48"/>
-        </w:rPr>
-        <w:t>Entrega</w:t>
+        <w:t>Tercera Entrega</w:t>
       </w:r>
     </w:p>
     <w:p>
@@ -3152,6 +3013,48 @@
       <w:pPr>
         <w:jc w:val="both"/>
       </w:pPr>
+      <w:r>
+        <w:t xml:space="preserve">Las fuentes tienen el método </w:t>
+      </w:r>
+      <w:proofErr w:type="spellStart"/>
+      <w:r>
+        <w:t>obtenerHechos</w:t>
+      </w:r>
+      <w:proofErr w:type="spellEnd"/>
+      <w:r>
+        <w:t xml:space="preserve"> que retorna los hechos según la </w:t>
+      </w:r>
+      <w:proofErr w:type="spellStart"/>
+      <w:r>
+        <w:t>ultima</w:t>
+      </w:r>
+      <w:proofErr w:type="spellEnd"/>
+      <w:r>
+        <w:t xml:space="preserve"> actualización y </w:t>
+      </w:r>
+      <w:proofErr w:type="spellStart"/>
+      <w:r>
+        <w:t>obtenerHechosUrl</w:t>
+      </w:r>
+      <w:proofErr w:type="spellEnd"/>
+      <w:r>
+        <w:t xml:space="preserve"> </w:t>
+      </w:r>
+      <w:proofErr w:type="gramStart"/>
+      <w:r>
+        <w:t>consultara</w:t>
+      </w:r>
+      <w:proofErr w:type="gramEnd"/>
+      <w:r>
+        <w:t xml:space="preserve"> los hechos a la fuente y devolverá la respuesta formateada en un dto.</w:t>
+      </w:r>
+      <w:bookmarkStart w:id="1" w:name="_GoBack"/>
+      <w:bookmarkEnd w:id="1"/>
+    </w:p>
+    <w:p>
+      <w:pPr>
+        <w:jc w:val="both"/>
+      </w:pPr>
     </w:p>
     <w:p>
       <w:pPr>
@@ -3212,8 +3115,6 @@
       <w:r>
         <w:t>Se añadieron a los repositorios los métodos necesarios para cumplir con las funcionalidades de las API administrativa y publica.</w:t>
       </w:r>
-      <w:bookmarkStart w:id="1" w:name="_GoBack"/>
-      <w:bookmarkEnd w:id="1"/>
     </w:p>
     <w:sectPr>
       <w:headerReference w:type="default" r:id="rId10"/>
@@ -4664,9 +4565,7 @@
       <w:tblStyleRowBandSize w:val="1"/>
       <w:tblStyleColBandSize w:val="1"/>
       <w:tblCellMar>
-        <w:top w:w="0" w:type="dxa"/>
         <w:left w:w="70" w:type="dxa"/>
-        <w:bottom w:w="0" w:type="dxa"/>
         <w:right w:w="70" w:type="dxa"/>
       </w:tblCellMar>
     </w:tblPr>
@@ -4677,9 +4576,7 @@
       <w:tblStyleRowBandSize w:val="1"/>
       <w:tblStyleColBandSize w:val="1"/>
       <w:tblCellMar>
-        <w:top w:w="0" w:type="dxa"/>
         <w:left w:w="70" w:type="dxa"/>
-        <w:bottom w:w="0" w:type="dxa"/>
         <w:right w:w="70" w:type="dxa"/>
       </w:tblCellMar>
     </w:tblPr>
@@ -4690,9 +4587,7 @@
       <w:tblStyleRowBandSize w:val="1"/>
       <w:tblStyleColBandSize w:val="1"/>
       <w:tblCellMar>
-        <w:top w:w="0" w:type="dxa"/>
         <w:left w:w="70" w:type="dxa"/>
-        <w:bottom w:w="0" w:type="dxa"/>
         <w:right w:w="70" w:type="dxa"/>
       </w:tblCellMar>
     </w:tblPr>
@@ -4703,9 +4598,7 @@
       <w:tblStyleRowBandSize w:val="1"/>
       <w:tblStyleColBandSize w:val="1"/>
       <w:tblCellMar>
-        <w:top w:w="0" w:type="dxa"/>
         <w:left w:w="70" w:type="dxa"/>
-        <w:bottom w:w="0" w:type="dxa"/>
         <w:right w:w="70" w:type="dxa"/>
       </w:tblCellMar>
     </w:tblPr>
@@ -4716,9 +4609,7 @@
       <w:tblStyleRowBandSize w:val="1"/>
       <w:tblStyleColBandSize w:val="1"/>
       <w:tblCellMar>
-        <w:top w:w="0" w:type="dxa"/>
         <w:left w:w="70" w:type="dxa"/>
-        <w:bottom w:w="0" w:type="dxa"/>
         <w:right w:w="70" w:type="dxa"/>
       </w:tblCellMar>
     </w:tblPr>
@@ -4729,9 +4620,7 @@
       <w:tblStyleRowBandSize w:val="1"/>
       <w:tblStyleColBandSize w:val="1"/>
       <w:tblCellMar>
-        <w:top w:w="0" w:type="dxa"/>
         <w:left w:w="70" w:type="dxa"/>
-        <w:bottom w:w="0" w:type="dxa"/>
         <w:right w:w="70" w:type="dxa"/>
       </w:tblCellMar>
     </w:tblPr>

</xml_diff>